<commit_message>
updated text and bookmarked
</commit_message>
<xml_diff>
--- a/Rscripts/Annual Progress Report 2014.docx
+++ b/Rscripts/Annual Progress Report 2014.docx
@@ -48,15 +48,7 @@
       <w:bookmarkStart w:id="1" w:name="_Toc363578041"/>
       <w:bookmarkStart w:id="2" w:name="_Toc386786012"/>
       <w:r>
-        <w:t xml:space="preserve">James G. </w:t>
-      </w:r>
-      <w:proofErr w:type="spellStart"/>
-      <w:r>
-        <w:t>Hallett</w:t>
-      </w:r>
-      <w:proofErr w:type="spellEnd"/>
-      <w:r>
-        <w:t xml:space="preserve"> and Margaret A. O'Connell</w:t>
+        <w:t>James G. Hallett and Margaret A. O'Connell</w:t>
       </w:r>
       <w:bookmarkEnd w:id="0"/>
       <w:bookmarkEnd w:id="1"/>
@@ -1403,23 +1395,7 @@
           <w:rFonts w:eastAsia="Times New Roman" w:cs="Times New Roman"/>
           <w:szCs w:val="24"/>
         </w:rPr>
-        <w:t xml:space="preserve">The </w:t>
-      </w:r>
-      <w:proofErr w:type="spellStart"/>
-      <w:r>
-        <w:rPr>
-          <w:rFonts w:eastAsia="Times New Roman" w:cs="Times New Roman"/>
-          <w:szCs w:val="24"/>
-        </w:rPr>
-        <w:t>Albeni</w:t>
-      </w:r>
-      <w:proofErr w:type="spellEnd"/>
-      <w:r>
-        <w:rPr>
-          <w:rFonts w:eastAsia="Times New Roman" w:cs="Times New Roman"/>
-          <w:szCs w:val="24"/>
-        </w:rPr>
-        <w:t xml:space="preserve"> Falls Work Group (2001) used a stratified-random sampling design to determine the location of </w:t>
+        <w:t xml:space="preserve">The Albeni Falls Work Group (2001) used a stratified-random sampling design to determine the location of </w:t>
       </w:r>
       <w:r>
         <w:rPr>
@@ -1634,13 +1610,20 @@
           <w:rFonts w:eastAsia="Times New Roman" w:cs="Times New Roman"/>
           <w:szCs w:val="24"/>
         </w:rPr>
-        <w:t>decrease the probability that data from adjacent sample points are independent and increase the risk of double counting birds when using point-count sam</w:t>
+        <w:t xml:space="preserve">decrease the probability that data from adjacent sample points are independent and increase the risk of double </w:t>
       </w:r>
       <w:r>
         <w:rPr>
           <w:rFonts w:eastAsia="Times New Roman" w:cs="Times New Roman"/>
           <w:szCs w:val="24"/>
         </w:rPr>
+        <w:t>counting birds when using point-count sam</w:t>
+      </w:r>
+      <w:r>
+        <w:rPr>
+          <w:rFonts w:eastAsia="Times New Roman" w:cs="Times New Roman"/>
+          <w:szCs w:val="24"/>
+        </w:rPr>
         <w:t xml:space="preserve">pling techniques. </w:t>
       </w:r>
       <w:r>
@@ -1648,23 +1631,21 @@
           <w:rFonts w:eastAsia="Times New Roman" w:cs="Times New Roman"/>
           <w:szCs w:val="24"/>
         </w:rPr>
-        <w:t xml:space="preserve">Sites managed by the </w:t>
-      </w:r>
-      <w:proofErr w:type="spellStart"/>
+        <w:t xml:space="preserve">Sites managed by the Kalispel Tribe were selected with this technique in </w:t>
+      </w:r>
       <w:r>
         <w:rPr>
           <w:rFonts w:eastAsia="Times New Roman" w:cs="Times New Roman"/>
           <w:szCs w:val="24"/>
         </w:rPr>
-        <w:t>Kalispel</w:t>
-      </w:r>
-      <w:proofErr w:type="spellEnd"/>
+        <w:t xml:space="preserve">2004. </w:t>
+      </w:r>
       <w:r>
         <w:rPr>
           <w:rFonts w:eastAsia="Times New Roman" w:cs="Times New Roman"/>
           <w:szCs w:val="24"/>
         </w:rPr>
-        <w:t xml:space="preserve"> Tribe were selected with this technique in 2004. </w:t>
+        <w:t xml:space="preserve"> </w:t>
       </w:r>
     </w:p>
     <w:p>
@@ -1681,33 +1662,95 @@
         <w:spacing w:after="0"/>
         <w:rPr>
           <w:rFonts w:eastAsia="Times New Roman" w:cs="Times New Roman"/>
+          <w:color w:val="FF0000"/>
           <w:szCs w:val="24"/>
         </w:rPr>
       </w:pPr>
       <w:r>
         <w:rPr>
           <w:rFonts w:eastAsia="Times New Roman" w:cs="Times New Roman"/>
+          <w:color w:val="FF0000"/>
           <w:szCs w:val="24"/>
         </w:rPr>
-        <w:t xml:space="preserve">The same approach was used to determine sampling locations for the Coeur d’Alene and Kootenai </w:t>
-      </w:r>
-      <w:r>
-        <w:rPr>
-          <w:rFonts w:eastAsia="Times New Roman" w:cs="Times New Roman"/>
+        <w:t xml:space="preserve">Additional sites were added at Big Meadows and Indian Creek in 2014. </w:t>
+      </w:r>
+    </w:p>
+    <w:p>
+      <w:pPr>
+        <w:spacing w:after="0"/>
+        <w:rPr>
+          <w:rFonts w:eastAsia="Times New Roman" w:cs="Times New Roman"/>
+          <w:color w:val="FF0000"/>
           <w:szCs w:val="24"/>
         </w:rPr>
-        <w:t xml:space="preserve">properties using map products provided by each Tribe. Because of there was a total of 11 new management units, we were able to sample only one location for 9 units (Table </w:t>
-      </w:r>
-      <w:r>
-        <w:rPr>
-          <w:rFonts w:eastAsia="Times New Roman" w:cs="Times New Roman"/>
+      </w:pPr>
+    </w:p>
+    <w:p>
+      <w:pPr>
+        <w:spacing w:after="0"/>
+        <w:rPr>
+          <w:rFonts w:eastAsia="Times New Roman" w:cs="Times New Roman"/>
+          <w:color w:val="FF0000"/>
           <w:szCs w:val="24"/>
         </w:rPr>
+      </w:pPr>
+    </w:p>
+    <w:p>
+      <w:pPr>
+        <w:spacing w:after="0"/>
+        <w:rPr>
+          <w:rFonts w:eastAsia="Times New Roman" w:cs="Times New Roman"/>
+          <w:color w:val="FF0000"/>
+          <w:szCs w:val="24"/>
+        </w:rPr>
+      </w:pPr>
+      <w:r>
+        <w:rPr>
+          <w:rFonts w:eastAsia="Times New Roman" w:cs="Times New Roman"/>
+          <w:color w:val="FF0000"/>
+          <w:szCs w:val="24"/>
+        </w:rPr>
+        <w:t>Add new map</w:t>
+      </w:r>
+    </w:p>
+    <w:p>
+      <w:pPr>
+        <w:spacing w:after="0"/>
+        <w:rPr>
+          <w:rFonts w:eastAsia="Times New Roman" w:cs="Times New Roman"/>
+          <w:szCs w:val="24"/>
+        </w:rPr>
+      </w:pPr>
+    </w:p>
+    <w:p>
+      <w:pPr>
+        <w:spacing w:after="0"/>
+        <w:rPr>
+          <w:rFonts w:eastAsia="Times New Roman" w:cs="Times New Roman"/>
+          <w:color w:val="FF0000"/>
+          <w:szCs w:val="24"/>
+        </w:rPr>
+      </w:pPr>
+      <w:r>
+        <w:rPr>
+          <w:rFonts w:eastAsia="Times New Roman" w:cs="Times New Roman"/>
+          <w:color w:val="FF0000"/>
+          <w:szCs w:val="24"/>
+        </w:rPr>
+        <w:t xml:space="preserve"> (Table </w:t>
+      </w:r>
+      <w:r>
+        <w:rPr>
+          <w:rFonts w:eastAsia="Times New Roman" w:cs="Times New Roman"/>
+          <w:color w:val="FF0000"/>
+          <w:szCs w:val="24"/>
+        </w:rPr>
         <w:t>1</w:t>
       </w:r>
       <w:r>
         <w:rPr>
           <w:rFonts w:eastAsia="Times New Roman" w:cs="Times New Roman"/>
+          <w:color w:val="FF0000"/>
           <w:szCs w:val="24"/>
         </w:rPr>
         <w:t xml:space="preserve">). </w:t>
@@ -1737,438 +1780,397 @@
       </w:pPr>
       <w:bookmarkStart w:id="9" w:name="Table1"/>
       <w:r>
-        <w:br w:type="column"/>
-      </w:r>
-      <w:bookmarkStart w:id="10" w:name="_GoBack"/>
+        <w:t xml:space="preserve">Table </w:t>
+      </w:r>
+      <w:r>
+        <w:t>1</w:t>
+      </w:r>
+      <w:r>
+        <w:t xml:space="preserve">. Habitats and number of </w:t>
+      </w:r>
+      <w:r>
+        <w:t>sampling sites</w:t>
+      </w:r>
+      <w:r>
+        <w:t xml:space="preserve"> for mitigation units managed by the </w:t>
+      </w:r>
+      <w:r>
+        <w:t>Kalispel Tribe</w:t>
+      </w:r>
+      <w:r>
+        <w:t xml:space="preserve">. </w:t>
+      </w:r>
+      <w:r>
+        <w:t>Complete s</w:t>
+      </w:r>
+      <w:r>
+        <w:t xml:space="preserve">ampling could not be conducted on </w:t>
+      </w:r>
+      <w:r>
+        <w:t>the Big Meadows property north of Priest River because of agricultural activity</w:t>
+      </w:r>
+      <w:r>
+        <w:t xml:space="preserve">. </w:t>
+      </w:r>
+    </w:p>
+    <w:bookmarkEnd w:id="9"/>
+    <w:p>
+      <w:pPr>
+        <w:spacing w:after="0"/>
+        <w:rPr>
+          <w:rFonts w:eastAsia="Times New Roman" w:cs="Times New Roman"/>
+          <w:szCs w:val="24"/>
+        </w:rPr>
+      </w:pPr>
+    </w:p>
+    <w:p>
+      <w:pPr>
+        <w:spacing w:after="0"/>
+        <w:rPr>
+          <w:rFonts w:eastAsia="Times New Roman" w:cs="Times New Roman"/>
+          <w:szCs w:val="24"/>
+        </w:rPr>
+      </w:pPr>
+    </w:p>
+    <w:p>
+      <w:pPr>
+        <w:pStyle w:val="Heading2"/>
+      </w:pPr>
+      <w:bookmarkStart w:id="10" w:name="_Toc386786017"/>
+      <w:r>
+        <w:t>Vegetation sampling</w:t>
+      </w:r>
       <w:bookmarkEnd w:id="10"/>
-      <w:r>
-        <w:lastRenderedPageBreak/>
-        <w:t xml:space="preserve">Table </w:t>
-      </w:r>
-      <w:r>
-        <w:t>1</w:t>
-      </w:r>
-      <w:r>
-        <w:t xml:space="preserve">. Habitats and number of </w:t>
-      </w:r>
-      <w:r>
-        <w:t>sampling sites</w:t>
-      </w:r>
-      <w:r>
-        <w:t xml:space="preserve"> for mitigation units managed by the </w:t>
-      </w:r>
-      <w:proofErr w:type="spellStart"/>
-      <w:r>
-        <w:t>Kalispel</w:t>
-      </w:r>
-      <w:proofErr w:type="spellEnd"/>
-      <w:r>
-        <w:t xml:space="preserve"> Tribe</w:t>
-      </w:r>
-      <w:r>
-        <w:t xml:space="preserve">. </w:t>
-      </w:r>
-      <w:r>
-        <w:t>Complete s</w:t>
-      </w:r>
-      <w:r>
-        <w:t xml:space="preserve">ampling could not be conducted on </w:t>
-      </w:r>
-      <w:r>
-        <w:t>the Big Meadows property north of Priest River because of agricultural activity</w:t>
-      </w:r>
-      <w:r>
-        <w:t xml:space="preserve">. </w:t>
-      </w:r>
-    </w:p>
-    <w:bookmarkEnd w:id="9"/>
+    </w:p>
+    <w:p/>
     <w:p>
       <w:pPr>
         <w:spacing w:after="0"/>
         <w:rPr>
           <w:rFonts w:eastAsia="Times New Roman" w:cs="Times New Roman"/>
-          <w:szCs w:val="24"/>
-        </w:rPr>
-      </w:pPr>
+          <w:szCs w:val="20"/>
+        </w:rPr>
+      </w:pPr>
+      <w:r>
+        <w:rPr>
+          <w:rFonts w:eastAsia="Times New Roman" w:cs="Times New Roman"/>
+          <w:szCs w:val="20"/>
+        </w:rPr>
+        <w:t xml:space="preserve">Composition and structure of the vegetation are typically the first things to be addressed in terrestrial ecological restoration projects. In some cases, soil amendments or other changes to the physical environment might be necessary before this can proceed. Vegetation provides the template for inclusion </w:t>
+      </w:r>
+      <w:r>
+        <w:rPr>
+          <w:rFonts w:eastAsia="Times New Roman" w:cs="Times New Roman"/>
+          <w:szCs w:val="20"/>
+        </w:rPr>
+        <w:t xml:space="preserve">and maintenance </w:t>
+      </w:r>
+      <w:r>
+        <w:rPr>
+          <w:rFonts w:eastAsia="Times New Roman" w:cs="Times New Roman"/>
+          <w:szCs w:val="20"/>
+        </w:rPr>
+        <w:t xml:space="preserve">of wildlife species by directly providing requisites such as food, cover, perches, and nests, and indirectly through its effects on ecosystem functioning and microclimate. </w:t>
+      </w:r>
+      <w:r>
+        <w:rPr>
+          <w:rFonts w:eastAsia="Times New Roman" w:cs="Times New Roman"/>
+          <w:szCs w:val="20"/>
+        </w:rPr>
+        <w:t xml:space="preserve">The goal of vegetation sampling </w:t>
+      </w:r>
+      <w:r>
+        <w:rPr>
+          <w:rFonts w:eastAsia="Times New Roman" w:cs="Times New Roman"/>
+          <w:szCs w:val="20"/>
+        </w:rPr>
+        <w:t>was</w:t>
+      </w:r>
+      <w:r>
+        <w:rPr>
+          <w:rFonts w:eastAsia="Times New Roman" w:cs="Times New Roman"/>
+          <w:szCs w:val="20"/>
+        </w:rPr>
+        <w:t xml:space="preserve"> to collect comparative information on herbaceous vegetation, shrubs, and trees on both reference and mitigation points. </w:t>
+      </w:r>
     </w:p>
     <w:p>
       <w:pPr>
         <w:spacing w:after="0"/>
         <w:rPr>
           <w:rFonts w:eastAsia="Times New Roman" w:cs="Times New Roman"/>
-          <w:szCs w:val="24"/>
-        </w:rPr>
-      </w:pPr>
-    </w:p>
+          <w:szCs w:val="20"/>
+        </w:rPr>
+      </w:pPr>
+    </w:p>
+    <w:p>
+      <w:pPr>
+        <w:spacing w:after="0"/>
+        <w:rPr>
+          <w:rFonts w:eastAsia="Times New Roman" w:cs="Times New Roman"/>
+          <w:szCs w:val="20"/>
+        </w:rPr>
+      </w:pPr>
+      <w:r>
+        <w:rPr>
+          <w:rFonts w:eastAsia="Times New Roman" w:cs="Times New Roman"/>
+          <w:szCs w:val="20"/>
+        </w:rPr>
+        <w:t xml:space="preserve">Frequency </w:t>
+      </w:r>
+      <w:r>
+        <w:rPr>
+          <w:rFonts w:eastAsia="Times New Roman" w:cs="Times New Roman"/>
+          <w:szCs w:val="20"/>
+        </w:rPr>
+        <w:t xml:space="preserve">and percent cover of ground vegetation and substrate features </w:t>
+      </w:r>
+      <w:r>
+        <w:rPr>
+          <w:rFonts w:eastAsia="Times New Roman" w:cs="Times New Roman"/>
+          <w:szCs w:val="20"/>
+        </w:rPr>
+        <w:t>were</w:t>
+      </w:r>
+      <w:r>
+        <w:rPr>
+          <w:rFonts w:eastAsia="Times New Roman" w:cs="Times New Roman"/>
+          <w:szCs w:val="20"/>
+        </w:rPr>
+        <w:t xml:space="preserve"> measured. Unless precluded by plant condition (e.g., seedling), all plants </w:t>
+      </w:r>
+      <w:r>
+        <w:rPr>
+          <w:rFonts w:eastAsia="Times New Roman" w:cs="Times New Roman"/>
+          <w:szCs w:val="20"/>
+        </w:rPr>
+        <w:t>were</w:t>
+      </w:r>
+      <w:r>
+        <w:rPr>
+          <w:rFonts w:eastAsia="Times New Roman" w:cs="Times New Roman"/>
+          <w:szCs w:val="20"/>
+        </w:rPr>
+        <w:t xml:space="preserve"> identified to species. </w:t>
+      </w:r>
+      <w:r>
+        <w:rPr>
+          <w:rFonts w:eastAsia="Times New Roman" w:cs="Times New Roman"/>
+          <w:szCs w:val="20"/>
+        </w:rPr>
+        <w:t>G</w:t>
+      </w:r>
+      <w:r>
+        <w:rPr>
+          <w:rFonts w:eastAsia="Times New Roman" w:cs="Times New Roman"/>
+          <w:szCs w:val="20"/>
+        </w:rPr>
+        <w:t xml:space="preserve">round vegetation and substrate were measured using a 20 x 50-cm plot placed at the center of each site point and on alternating sides of a </w:t>
+      </w:r>
+      <w:r>
+        <w:rPr>
+          <w:rFonts w:eastAsia="Times New Roman" w:cs="Times New Roman"/>
+          <w:szCs w:val="20"/>
+        </w:rPr>
+        <w:t>32</w:t>
+      </w:r>
+      <w:r>
+        <w:rPr>
+          <w:rFonts w:eastAsia="Times New Roman" w:cs="Times New Roman"/>
+          <w:szCs w:val="20"/>
+        </w:rPr>
+        <w:t xml:space="preserve">-m transect radiating in each of the cardinal directions from the </w:t>
+      </w:r>
+      <w:r>
+        <w:rPr>
+          <w:rFonts w:eastAsia="Times New Roman" w:cs="Times New Roman"/>
+          <w:szCs w:val="20"/>
+        </w:rPr>
+        <w:t>sampling</w:t>
+      </w:r>
+      <w:r>
+        <w:rPr>
+          <w:rFonts w:eastAsia="Times New Roman" w:cs="Times New Roman"/>
+          <w:szCs w:val="20"/>
+        </w:rPr>
+        <w:t xml:space="preserve"> point for a total of </w:t>
+      </w:r>
+      <w:r>
+        <w:rPr>
+          <w:rFonts w:eastAsia="Times New Roman" w:cs="Times New Roman"/>
+          <w:szCs w:val="20"/>
+        </w:rPr>
+        <w:t>33</w:t>
+      </w:r>
+      <w:r>
+        <w:rPr>
+          <w:rFonts w:eastAsia="Times New Roman" w:cs="Times New Roman"/>
+          <w:szCs w:val="20"/>
+        </w:rPr>
+        <w:t xml:space="preserve"> plots. Species of herbaceous vegetation and substrate features (e.g., rock, litter) were recorded and assigned to 1 of 6 cover categories (Daubenmire 1959). The height (to nearest cm) of the tallest vegetation rooted in the plot was measured at three points along the midline of the plot frame. In tall marsh vegetation, the plot frame used is 3-sided (open on 1 of the 50-cm sides) to be able to slide the plot into the vegetation rather than placing over the vegetation. Instead of cover class, the number of stems of cattails and bulrushes </w:t>
+      </w:r>
+      <w:r>
+        <w:rPr>
+          <w:rFonts w:eastAsia="Times New Roman" w:cs="Times New Roman"/>
+          <w:szCs w:val="20"/>
+        </w:rPr>
+        <w:t>were</w:t>
+      </w:r>
+      <w:r>
+        <w:rPr>
+          <w:rFonts w:eastAsia="Times New Roman" w:cs="Times New Roman"/>
+          <w:szCs w:val="20"/>
+        </w:rPr>
+        <w:t xml:space="preserve"> recorded. </w:t>
+      </w:r>
+    </w:p>
+    <w:p>
+      <w:pPr>
+        <w:spacing w:after="0"/>
+        <w:rPr>
+          <w:rFonts w:eastAsia="Times New Roman" w:cs="Times New Roman"/>
+          <w:szCs w:val="20"/>
+        </w:rPr>
+      </w:pPr>
+    </w:p>
+    <w:p>
+      <w:pPr>
+        <w:spacing w:after="0"/>
+        <w:rPr>
+          <w:rFonts w:eastAsia="Times New Roman" w:cs="Times New Roman"/>
+          <w:szCs w:val="20"/>
+        </w:rPr>
+      </w:pPr>
+      <w:r>
+        <w:rPr>
+          <w:rFonts w:eastAsia="Times New Roman" w:cs="Times New Roman"/>
+          <w:szCs w:val="20"/>
+        </w:rPr>
+        <w:t xml:space="preserve">Shrubs </w:t>
+      </w:r>
+      <w:r>
+        <w:rPr>
+          <w:rFonts w:eastAsia="Times New Roman" w:cs="Times New Roman"/>
+          <w:szCs w:val="20"/>
+        </w:rPr>
+        <w:t>were</w:t>
+      </w:r>
+      <w:r>
+        <w:rPr>
+          <w:rFonts w:eastAsia="Times New Roman" w:cs="Times New Roman"/>
+          <w:szCs w:val="20"/>
+        </w:rPr>
+        <w:t xml:space="preserve"> measured along </w:t>
+      </w:r>
+      <w:r>
+        <w:rPr>
+          <w:rFonts w:eastAsia="Times New Roman" w:cs="Times New Roman"/>
+          <w:szCs w:val="20"/>
+        </w:rPr>
+        <w:t>the same 32-m transects used for cover measurements. A 2-m belt was used and s</w:t>
+      </w:r>
+      <w:r>
+        <w:rPr>
+          <w:rFonts w:eastAsia="Times New Roman" w:cs="Times New Roman"/>
+          <w:szCs w:val="20"/>
+        </w:rPr>
+        <w:t xml:space="preserve">pecies and size (length x width x height) of each shrub </w:t>
+      </w:r>
+      <w:r>
+        <w:rPr>
+          <w:rFonts w:eastAsia="Times New Roman" w:cs="Times New Roman"/>
+          <w:szCs w:val="20"/>
+        </w:rPr>
+        <w:t>were</w:t>
+      </w:r>
+      <w:r>
+        <w:rPr>
+          <w:rFonts w:eastAsia="Times New Roman" w:cs="Times New Roman"/>
+          <w:szCs w:val="20"/>
+        </w:rPr>
+        <w:t xml:space="preserve"> recorded. Number of trees by species and diameter at breast height (</w:t>
+      </w:r>
+      <w:r>
+        <w:rPr>
+          <w:rFonts w:eastAsia="Times New Roman" w:cs="Times New Roman"/>
+          <w:szCs w:val="20"/>
+        </w:rPr>
+        <w:t>DBH</w:t>
+      </w:r>
+      <w:r>
+        <w:rPr>
+          <w:rFonts w:eastAsia="Times New Roman" w:cs="Times New Roman"/>
+          <w:szCs w:val="20"/>
+        </w:rPr>
+        <w:t xml:space="preserve">) size class </w:t>
+      </w:r>
+      <w:r>
+        <w:rPr>
+          <w:rFonts w:eastAsia="Times New Roman" w:cs="Times New Roman"/>
+          <w:szCs w:val="20"/>
+        </w:rPr>
+        <w:t>were</w:t>
+      </w:r>
+      <w:r>
+        <w:rPr>
+          <w:rFonts w:eastAsia="Times New Roman" w:cs="Times New Roman"/>
+          <w:szCs w:val="20"/>
+        </w:rPr>
+        <w:t xml:space="preserve"> recorded within 16 × 16-m plots centered on each reference or mitigation point in 6 size classes. </w:t>
+      </w:r>
+      <w:r>
+        <w:rPr>
+          <w:rFonts w:eastAsia="Times New Roman" w:cs="Times New Roman"/>
+          <w:szCs w:val="20"/>
+        </w:rPr>
+        <w:t>N</w:t>
+      </w:r>
+      <w:r>
+        <w:rPr>
+          <w:rFonts w:eastAsia="Times New Roman" w:cs="Times New Roman"/>
+          <w:szCs w:val="20"/>
+        </w:rPr>
+        <w:t xml:space="preserve">umber of standing dead trees (i.e., snags) </w:t>
+      </w:r>
+      <w:r>
+        <w:rPr>
+          <w:rFonts w:eastAsia="Times New Roman" w:cs="Times New Roman"/>
+          <w:szCs w:val="20"/>
+        </w:rPr>
+        <w:t>was</w:t>
+      </w:r>
+      <w:r>
+        <w:rPr>
+          <w:rFonts w:eastAsia="Times New Roman" w:cs="Times New Roman"/>
+          <w:szCs w:val="20"/>
+        </w:rPr>
+        <w:t xml:space="preserve"> recorded by </w:t>
+      </w:r>
+      <w:r>
+        <w:rPr>
+          <w:rFonts w:eastAsia="Times New Roman" w:cs="Times New Roman"/>
+          <w:szCs w:val="20"/>
+        </w:rPr>
+        <w:t>size class</w:t>
+      </w:r>
+      <w:r>
+        <w:rPr>
+          <w:rFonts w:eastAsia="Times New Roman" w:cs="Times New Roman"/>
+          <w:szCs w:val="20"/>
+        </w:rPr>
+        <w:t xml:space="preserve"> and stage of decay. </w:t>
+      </w:r>
+    </w:p>
+    <w:p/>
     <w:p>
       <w:pPr>
         <w:pStyle w:val="Heading2"/>
       </w:pPr>
-      <w:bookmarkStart w:id="11" w:name="_Toc386786017"/>
-      <w:r>
-        <w:t>Vegetation sampling</w:t>
+      <w:bookmarkStart w:id="11" w:name="_Toc386786018"/>
+      <w:r>
+        <w:t>Vertebrate sampling</w:t>
       </w:r>
       <w:bookmarkEnd w:id="11"/>
-    </w:p>
-    <w:p/>
-    <w:p>
-      <w:pPr>
-        <w:spacing w:after="0"/>
-        <w:rPr>
-          <w:rFonts w:eastAsia="Times New Roman" w:cs="Times New Roman"/>
-          <w:szCs w:val="20"/>
-        </w:rPr>
-      </w:pPr>
-      <w:r>
-        <w:rPr>
-          <w:rFonts w:eastAsia="Times New Roman" w:cs="Times New Roman"/>
-          <w:szCs w:val="20"/>
-        </w:rPr>
-        <w:t xml:space="preserve">Composition and structure of the vegetation are typically the first things to be addressed in terrestrial ecological restoration projects. In some cases, soil amendments or other changes to the physical environment might be necessary before this can proceed. Vegetation provides the template for inclusion </w:t>
-      </w:r>
-      <w:r>
-        <w:rPr>
-          <w:rFonts w:eastAsia="Times New Roman" w:cs="Times New Roman"/>
-          <w:szCs w:val="20"/>
-        </w:rPr>
-        <w:t xml:space="preserve">and maintenance </w:t>
-      </w:r>
-      <w:r>
-        <w:rPr>
-          <w:rFonts w:eastAsia="Times New Roman" w:cs="Times New Roman"/>
-          <w:szCs w:val="20"/>
-        </w:rPr>
-        <w:t xml:space="preserve">of wildlife species by directly providing requisites such as food, cover, perches, and nests, and indirectly through its effects on ecosystem functioning and microclimate. </w:t>
-      </w:r>
-      <w:r>
-        <w:rPr>
-          <w:rFonts w:eastAsia="Times New Roman" w:cs="Times New Roman"/>
-          <w:szCs w:val="20"/>
-        </w:rPr>
-        <w:t xml:space="preserve">The goal of vegetation sampling </w:t>
-      </w:r>
-      <w:r>
-        <w:rPr>
-          <w:rFonts w:eastAsia="Times New Roman" w:cs="Times New Roman"/>
-          <w:szCs w:val="20"/>
-        </w:rPr>
-        <w:t>was</w:t>
-      </w:r>
-      <w:r>
-        <w:rPr>
-          <w:rFonts w:eastAsia="Times New Roman" w:cs="Times New Roman"/>
-          <w:szCs w:val="20"/>
-        </w:rPr>
-        <w:t xml:space="preserve"> to collect comparative information on herbaceous vegetation, shrubs, and trees on both reference and mitigation points. </w:t>
-      </w:r>
-    </w:p>
-    <w:p>
-      <w:pPr>
-        <w:spacing w:after="0"/>
-        <w:rPr>
-          <w:rFonts w:eastAsia="Times New Roman" w:cs="Times New Roman"/>
-          <w:szCs w:val="20"/>
-        </w:rPr>
-      </w:pPr>
-    </w:p>
-    <w:p>
-      <w:pPr>
-        <w:spacing w:after="0"/>
-        <w:rPr>
-          <w:rFonts w:eastAsia="Times New Roman" w:cs="Times New Roman"/>
-          <w:szCs w:val="20"/>
-        </w:rPr>
-      </w:pPr>
-      <w:r>
-        <w:rPr>
-          <w:rFonts w:eastAsia="Times New Roman" w:cs="Times New Roman"/>
-          <w:szCs w:val="20"/>
-        </w:rPr>
-        <w:t xml:space="preserve">Frequency </w:t>
-      </w:r>
-      <w:r>
-        <w:rPr>
-          <w:rFonts w:eastAsia="Times New Roman" w:cs="Times New Roman"/>
-          <w:szCs w:val="20"/>
-        </w:rPr>
-        <w:t xml:space="preserve">and percent cover of ground vegetation and substrate features </w:t>
-      </w:r>
-      <w:r>
-        <w:rPr>
-          <w:rFonts w:eastAsia="Times New Roman" w:cs="Times New Roman"/>
-          <w:szCs w:val="20"/>
-        </w:rPr>
-        <w:t>were</w:t>
-      </w:r>
-      <w:r>
-        <w:rPr>
-          <w:rFonts w:eastAsia="Times New Roman" w:cs="Times New Roman"/>
-          <w:szCs w:val="20"/>
-        </w:rPr>
-        <w:t xml:space="preserve"> measured. Unless precluded by plant condition (e.g., seedling), all plants </w:t>
-      </w:r>
-      <w:r>
-        <w:rPr>
-          <w:rFonts w:eastAsia="Times New Roman" w:cs="Times New Roman"/>
-          <w:szCs w:val="20"/>
-        </w:rPr>
-        <w:t>were</w:t>
-      </w:r>
-      <w:r>
-        <w:rPr>
-          <w:rFonts w:eastAsia="Times New Roman" w:cs="Times New Roman"/>
-          <w:szCs w:val="20"/>
-        </w:rPr>
-        <w:t xml:space="preserve"> identified to species. </w:t>
-      </w:r>
-      <w:r>
-        <w:rPr>
-          <w:rFonts w:eastAsia="Times New Roman" w:cs="Times New Roman"/>
-          <w:szCs w:val="20"/>
-        </w:rPr>
-        <w:t>G</w:t>
-      </w:r>
-      <w:r>
-        <w:rPr>
-          <w:rFonts w:eastAsia="Times New Roman" w:cs="Times New Roman"/>
-          <w:szCs w:val="20"/>
-        </w:rPr>
-        <w:t xml:space="preserve">round vegetation and substrate were measured using a 20 x 50-cm plot placed at the center of each site point and on alternating sides of a </w:t>
-      </w:r>
-      <w:r>
-        <w:rPr>
-          <w:rFonts w:eastAsia="Times New Roman" w:cs="Times New Roman"/>
-          <w:szCs w:val="20"/>
-        </w:rPr>
-        <w:t>32</w:t>
-      </w:r>
-      <w:r>
-        <w:rPr>
-          <w:rFonts w:eastAsia="Times New Roman" w:cs="Times New Roman"/>
-          <w:szCs w:val="20"/>
-        </w:rPr>
-        <w:t>-m transect</w:t>
-      </w:r>
-      <w:r>
-        <w:rPr>
-          <w:rFonts w:eastAsia="Times New Roman" w:cs="Times New Roman"/>
-          <w:szCs w:val="20"/>
-        </w:rPr>
-        <w:t>s</w:t>
-      </w:r>
-      <w:r>
-        <w:rPr>
-          <w:rFonts w:eastAsia="Times New Roman" w:cs="Times New Roman"/>
-          <w:szCs w:val="20"/>
-        </w:rPr>
-        <w:t xml:space="preserve"> radiating in each of the cardinal directions from the </w:t>
-      </w:r>
-      <w:r>
-        <w:rPr>
-          <w:rFonts w:eastAsia="Times New Roman" w:cs="Times New Roman"/>
-          <w:szCs w:val="20"/>
-        </w:rPr>
-        <w:t>sampling</w:t>
-      </w:r>
-      <w:r>
-        <w:rPr>
-          <w:rFonts w:eastAsia="Times New Roman" w:cs="Times New Roman"/>
-          <w:szCs w:val="20"/>
-        </w:rPr>
-        <w:t xml:space="preserve"> point for a total of </w:t>
-      </w:r>
-      <w:r>
-        <w:rPr>
-          <w:rFonts w:eastAsia="Times New Roman" w:cs="Times New Roman"/>
-          <w:szCs w:val="20"/>
-        </w:rPr>
-        <w:t>33</w:t>
-      </w:r>
-      <w:r>
-        <w:rPr>
-          <w:rFonts w:eastAsia="Times New Roman" w:cs="Times New Roman"/>
-          <w:szCs w:val="20"/>
-        </w:rPr>
-        <w:t xml:space="preserve"> plots. Species of herbaceous vegetation and substrate features (e.g., rock, litter) were recorded and assigned to 1 of 6 cover categories (</w:t>
-      </w:r>
-      <w:proofErr w:type="spellStart"/>
-      <w:r>
-        <w:rPr>
-          <w:rFonts w:eastAsia="Times New Roman" w:cs="Times New Roman"/>
-          <w:szCs w:val="20"/>
-        </w:rPr>
-        <w:t>Daubenmire</w:t>
-      </w:r>
-      <w:proofErr w:type="spellEnd"/>
-      <w:r>
-        <w:rPr>
-          <w:rFonts w:eastAsia="Times New Roman" w:cs="Times New Roman"/>
-          <w:szCs w:val="20"/>
-        </w:rPr>
-        <w:t xml:space="preserve"> 1959). The height (to nearest cm) of the tallest vegetation rooted in the plot was measured at three points along the midline of the plot frame. In tall marsh vegetation, the plot frame used is 3-sided (open on 1 of the 50-cm sides) to be able to slide the plot into the vegetation rather than placing over the vegetation. Instead of cover class, the number of stems of cattails and bulrushes </w:t>
-      </w:r>
-      <w:r>
-        <w:rPr>
-          <w:rFonts w:eastAsia="Times New Roman" w:cs="Times New Roman"/>
-          <w:szCs w:val="20"/>
-        </w:rPr>
-        <w:t>were</w:t>
-      </w:r>
-      <w:r>
-        <w:rPr>
-          <w:rFonts w:eastAsia="Times New Roman" w:cs="Times New Roman"/>
-          <w:szCs w:val="20"/>
-        </w:rPr>
-        <w:t xml:space="preserve"> recorded. </w:t>
-      </w:r>
-    </w:p>
-    <w:p>
-      <w:pPr>
-        <w:spacing w:after="0"/>
-        <w:rPr>
-          <w:rFonts w:eastAsia="Times New Roman" w:cs="Times New Roman"/>
-          <w:szCs w:val="20"/>
-        </w:rPr>
-      </w:pPr>
-    </w:p>
-    <w:p>
-      <w:pPr>
-        <w:spacing w:after="0"/>
-        <w:rPr>
-          <w:rFonts w:eastAsia="Times New Roman" w:cs="Times New Roman"/>
-          <w:szCs w:val="20"/>
-        </w:rPr>
-      </w:pPr>
-      <w:r>
-        <w:rPr>
-          <w:rFonts w:eastAsia="Times New Roman" w:cs="Times New Roman"/>
-          <w:szCs w:val="20"/>
-        </w:rPr>
-        <w:t xml:space="preserve">Shrubs </w:t>
-      </w:r>
-      <w:r>
-        <w:rPr>
-          <w:rFonts w:eastAsia="Times New Roman" w:cs="Times New Roman"/>
-          <w:szCs w:val="20"/>
-        </w:rPr>
-        <w:t>were</w:t>
-      </w:r>
-      <w:r>
-        <w:rPr>
-          <w:rFonts w:eastAsia="Times New Roman" w:cs="Times New Roman"/>
-          <w:szCs w:val="20"/>
-        </w:rPr>
-        <w:t xml:space="preserve"> measured along </w:t>
-      </w:r>
-      <w:r>
-        <w:rPr>
-          <w:rFonts w:eastAsia="Times New Roman" w:cs="Times New Roman"/>
-          <w:szCs w:val="20"/>
-        </w:rPr>
-        <w:t>the same 32-m transects used for cover measurements. A 2-m belt was used and s</w:t>
-      </w:r>
-      <w:r>
-        <w:rPr>
-          <w:rFonts w:eastAsia="Times New Roman" w:cs="Times New Roman"/>
-          <w:szCs w:val="20"/>
-        </w:rPr>
-        <w:t xml:space="preserve">pecies and size (length x width x height) of each shrub </w:t>
-      </w:r>
-      <w:r>
-        <w:rPr>
-          <w:rFonts w:eastAsia="Times New Roman" w:cs="Times New Roman"/>
-          <w:szCs w:val="20"/>
-        </w:rPr>
-        <w:t>were</w:t>
-      </w:r>
-      <w:r>
-        <w:rPr>
-          <w:rFonts w:eastAsia="Times New Roman" w:cs="Times New Roman"/>
-          <w:szCs w:val="20"/>
-        </w:rPr>
-        <w:t xml:space="preserve"> recorded. Number of trees by species and diameter at breast height (</w:t>
-      </w:r>
-      <w:r>
-        <w:rPr>
-          <w:rFonts w:eastAsia="Times New Roman" w:cs="Times New Roman"/>
-          <w:szCs w:val="20"/>
-        </w:rPr>
-        <w:t>DBH</w:t>
-      </w:r>
-      <w:r>
-        <w:rPr>
-          <w:rFonts w:eastAsia="Times New Roman" w:cs="Times New Roman"/>
-          <w:szCs w:val="20"/>
-        </w:rPr>
-        <w:t xml:space="preserve">) size class </w:t>
-      </w:r>
-      <w:r>
-        <w:rPr>
-          <w:rFonts w:eastAsia="Times New Roman" w:cs="Times New Roman"/>
-          <w:szCs w:val="20"/>
-        </w:rPr>
-        <w:t>were</w:t>
-      </w:r>
-      <w:r>
-        <w:rPr>
-          <w:rFonts w:eastAsia="Times New Roman" w:cs="Times New Roman"/>
-          <w:szCs w:val="20"/>
-        </w:rPr>
-        <w:t xml:space="preserve"> recorded within 16 × 16-m plots centered on each reference or mitigation point in 6 size classes. </w:t>
-      </w:r>
-      <w:r>
-        <w:rPr>
-          <w:rFonts w:eastAsia="Times New Roman" w:cs="Times New Roman"/>
-          <w:szCs w:val="20"/>
-        </w:rPr>
-        <w:t>N</w:t>
-      </w:r>
-      <w:r>
-        <w:rPr>
-          <w:rFonts w:eastAsia="Times New Roman" w:cs="Times New Roman"/>
-          <w:szCs w:val="20"/>
-        </w:rPr>
-        <w:t xml:space="preserve">umber of standing dead trees (i.e., snags) </w:t>
-      </w:r>
-      <w:r>
-        <w:rPr>
-          <w:rFonts w:eastAsia="Times New Roman" w:cs="Times New Roman"/>
-          <w:szCs w:val="20"/>
-        </w:rPr>
-        <w:t>was</w:t>
-      </w:r>
-      <w:r>
-        <w:rPr>
-          <w:rFonts w:eastAsia="Times New Roman" w:cs="Times New Roman"/>
-          <w:szCs w:val="20"/>
-        </w:rPr>
-        <w:t xml:space="preserve"> recorded by </w:t>
-      </w:r>
-      <w:r>
-        <w:rPr>
-          <w:rFonts w:eastAsia="Times New Roman" w:cs="Times New Roman"/>
-          <w:szCs w:val="20"/>
-        </w:rPr>
-        <w:t>size class</w:t>
-      </w:r>
-      <w:r>
-        <w:rPr>
-          <w:rFonts w:eastAsia="Times New Roman" w:cs="Times New Roman"/>
-          <w:szCs w:val="20"/>
-        </w:rPr>
-        <w:t xml:space="preserve"> and stage of decay. </w:t>
-      </w:r>
-    </w:p>
-    <w:p/>
-    <w:p>
-      <w:pPr>
-        <w:pStyle w:val="Heading2"/>
-      </w:pPr>
-      <w:bookmarkStart w:id="12" w:name="_Toc386786018"/>
-      <w:r>
-        <w:t>Vertebrate sampling</w:t>
-      </w:r>
-      <w:bookmarkEnd w:id="12"/>
     </w:p>
     <w:p/>
     <w:p>
@@ -2251,7 +2253,7 @@
           <w:rFonts w:eastAsia="Times New Roman"/>
         </w:rPr>
       </w:pPr>
-      <w:bookmarkStart w:id="13" w:name="_Toc386786019"/>
+      <w:bookmarkStart w:id="12" w:name="_Toc386786019"/>
       <w:r>
         <w:rPr>
           <w:rFonts w:eastAsia="Times New Roman"/>
@@ -2264,102 +2266,142 @@
         </w:rPr>
         <w:t>Permitting</w:t>
       </w:r>
+      <w:bookmarkEnd w:id="12"/>
+    </w:p>
+    <w:p/>
+    <w:p>
+      <w:r>
+        <w:t xml:space="preserve">Scientific collecting permits were </w:t>
+      </w:r>
+      <w:r>
+        <w:t xml:space="preserve">approved by </w:t>
+      </w:r>
+      <w:r>
+        <w:t>the Ida</w:t>
+      </w:r>
+      <w:r>
+        <w:t xml:space="preserve">ho Department of Fish and Game. </w:t>
+      </w:r>
+      <w:r>
+        <w:t xml:space="preserve">Required annual reports were provided to both agencies in </w:t>
+      </w:r>
+      <w:r>
+        <w:t xml:space="preserve">February 2015. </w:t>
+      </w:r>
+      <w:r>
+        <w:t xml:space="preserve">Environmental compliance requirements of the Bonneville Power Administration were met. Approval by the Eastern Washington University Institutional Animal Care and Use Committee </w:t>
+      </w:r>
+      <w:r>
+        <w:t>was</w:t>
+      </w:r>
+      <w:r>
+        <w:t xml:space="preserve"> renewed</w:t>
+      </w:r>
+      <w:r>
+        <w:t>.</w:t>
+      </w:r>
+    </w:p>
+    <w:p>
+      <w:pPr>
+        <w:pStyle w:val="Heading1"/>
+      </w:pPr>
+      <w:bookmarkStart w:id="13" w:name="_Toc386786020"/>
+      <w:r>
+        <w:lastRenderedPageBreak/>
+        <w:t>Field data</w:t>
+      </w:r>
       <w:bookmarkEnd w:id="13"/>
     </w:p>
     <w:p/>
     <w:p>
       <w:r>
-        <w:lastRenderedPageBreak/>
-        <w:t xml:space="preserve">Scientific collecting permits were </w:t>
-      </w:r>
-      <w:r>
-        <w:t>approved by the Ida</w:t>
-      </w:r>
-      <w:r>
-        <w:t xml:space="preserve">ho Department of Fish and Game. Required annual reports were provided to both agencies in February 2015. </w:t>
-      </w:r>
-      <w:r>
-        <w:t xml:space="preserve">Environmental compliance requirements of the Bonneville Power Administration were met. Approval by the Eastern Washington University Institutional Animal Care and Use Committee </w:t>
-      </w:r>
-      <w:r>
-        <w:t>was</w:t>
-      </w:r>
-      <w:r>
-        <w:t xml:space="preserve"> renewed</w:t>
-      </w:r>
-      <w:r>
-        <w:t>.</w:t>
+        <w:t>Field</w:t>
+      </w:r>
+      <w:r>
+        <w:t xml:space="preserve"> </w:t>
+      </w:r>
+      <w:r>
+        <w:t xml:space="preserve">work was conducted from June through September </w:t>
+      </w:r>
+      <w:r>
+        <w:t>2014</w:t>
+      </w:r>
+      <w:r>
+        <w:t xml:space="preserve">. </w:t>
+      </w:r>
+      <w:r>
+        <w:rPr>
+          <w:color w:val="FF0000"/>
+        </w:rPr>
+        <w:t xml:space="preserve">Relative to previous years, we had very large sample sizes for amphibians and small mammals (Table 2). </w:t>
+      </w:r>
+      <w:r>
+        <w:t xml:space="preserve">Full analysis of these data will be provided in our next annual report. Data summaries are now available online (see next section). </w:t>
+      </w:r>
+    </w:p>
+    <w:p>
+      <w:bookmarkStart w:id="14" w:name="Table2"/>
+      <w:bookmarkStart w:id="15" w:name="_GoBack"/>
+      <w:r>
+        <w:t>Table 2</w:t>
+      </w:r>
+      <w:r>
+        <w:t xml:space="preserve">. </w:t>
+      </w:r>
+      <w:r>
+        <w:t xml:space="preserve">Number </w:t>
+      </w:r>
+      <w:r>
+        <w:t xml:space="preserve">of records obtained </w:t>
+      </w:r>
+      <w:r>
+        <w:t xml:space="preserve">and number of species identified for each species group </w:t>
+      </w:r>
+      <w:r>
+        <w:t>in 2014</w:t>
+      </w:r>
+      <w:r>
+        <w:t xml:space="preserve">. </w:t>
+      </w:r>
+    </w:p>
+    <w:bookmarkEnd w:id="14"/>
+    <w:bookmarkEnd w:id="15"/>
+    <w:p>
+      <w:pPr>
+        <w:rPr>
+          <w:color w:val="FF0000"/>
+        </w:rPr>
+      </w:pPr>
+      <w:r>
+        <w:rPr>
+          <w:color w:val="FF0000"/>
+        </w:rPr>
+        <w:t>Add Table 2</w:t>
       </w:r>
     </w:p>
     <w:p>
       <w:pPr>
         <w:pStyle w:val="Heading1"/>
       </w:pPr>
-      <w:bookmarkStart w:id="14" w:name="_Toc386786020"/>
-      <w:r>
-        <w:t>Field data</w:t>
-      </w:r>
-      <w:bookmarkEnd w:id="14"/>
-    </w:p>
-    <w:p/>
-    <w:p>
-      <w:r>
-        <w:t xml:space="preserve">Fieldwork was conducted from June through September </w:t>
-      </w:r>
-      <w:r>
-        <w:t>2014</w:t>
-      </w:r>
-      <w:r>
-        <w:t xml:space="preserve">. Relative to previous years, we had very large sample sizes for amphibians and small mammals (Table 2). Full analysis of these data will be provided in our next annual report. Data summaries are now available online (see next section). </w:t>
-      </w:r>
-    </w:p>
-    <w:p>
-      <w:r>
-        <w:t>Table 2</w:t>
-      </w:r>
-      <w:r>
-        <w:t xml:space="preserve">. </w:t>
-      </w:r>
-      <w:r>
-        <w:t xml:space="preserve">Number </w:t>
-      </w:r>
-      <w:r>
-        <w:t xml:space="preserve">of records obtained </w:t>
-      </w:r>
-      <w:r>
-        <w:t xml:space="preserve">and number of species identified for each species group </w:t>
-      </w:r>
-      <w:r>
-        <w:t>in 2014</w:t>
-      </w:r>
-      <w:r>
-        <w:t xml:space="preserve">. </w:t>
-      </w:r>
-    </w:p>
-    <w:p/>
-    <w:p>
-      <w:pPr>
-        <w:pStyle w:val="Heading1"/>
-      </w:pPr>
-      <w:bookmarkStart w:id="15" w:name="_Toc386786021"/>
+      <w:bookmarkStart w:id="16" w:name="_Toc386786021"/>
       <w:r>
         <w:t>D</w:t>
       </w:r>
       <w:r>
         <w:t>issemination of project results</w:t>
       </w:r>
-      <w:bookmarkEnd w:id="15"/>
+      <w:bookmarkEnd w:id="16"/>
     </w:p>
     <w:p>
       <w:pPr>
         <w:pStyle w:val="Heading2"/>
         <w:spacing w:after="240"/>
       </w:pPr>
-      <w:bookmarkStart w:id="16" w:name="_Toc386786022"/>
+      <w:bookmarkStart w:id="17" w:name="_Toc386786022"/>
       <w:r>
         <w:t>Availability of data</w:t>
       </w:r>
-      <w:bookmarkEnd w:id="16"/>
+      <w:bookmarkEnd w:id="17"/>
       <w:r>
         <w:t xml:space="preserve"> </w:t>
       </w:r>
@@ -2372,15 +2414,13 @@
         <w:t>2013</w:t>
       </w:r>
       <w:r>
-        <w:t xml:space="preserve"> are available in summarized form on the Geospatial Database Viewer created by the </w:t>
-      </w:r>
-      <w:proofErr w:type="spellStart"/>
-      <w:r>
-        <w:t>Kalispel</w:t>
-      </w:r>
-      <w:proofErr w:type="spellEnd"/>
-      <w:r>
         <w:t xml:space="preserve"> </w:t>
+      </w:r>
+      <w:r>
+        <w:t xml:space="preserve">are available in summarized form on the Geospatial Database Viewer created by the </w:t>
+      </w:r>
+      <w:r>
+        <w:t xml:space="preserve">Kalispel </w:t>
       </w:r>
       <w:r>
         <w:t>Natural Resources Department (</w:t>
@@ -2423,7 +2463,7 @@
       <w:pPr>
         <w:pStyle w:val="Heading1"/>
       </w:pPr>
-      <w:bookmarkStart w:id="17" w:name="_Toc386786023"/>
+      <w:bookmarkStart w:id="18" w:name="_Toc386786023"/>
       <w:r>
         <w:t>Acknowledg</w:t>
       </w:r>
@@ -2433,7 +2473,7 @@
       <w:r>
         <w:t>ments</w:t>
       </w:r>
-      <w:bookmarkEnd w:id="17"/>
+      <w:bookmarkEnd w:id="18"/>
     </w:p>
     <w:p/>
     <w:p>
@@ -2463,32 +2503,29 @@
         <w:t>Tribe), provided support for work conducted on the lands under their management.</w:t>
       </w:r>
       <w:r>
-        <w:t xml:space="preserve"> Kristi </w:t>
+        <w:t xml:space="preserve"> Kristi Kimmet managed the field work and data entry</w:t>
+      </w:r>
+      <w:r>
+        <w:t xml:space="preserve">. </w:t>
+      </w:r>
+      <w:r>
+        <w:t xml:space="preserve">Adam </w:t>
       </w:r>
       <w:proofErr w:type="spellStart"/>
       <w:r>
-        <w:t>Kimmet</w:t>
+        <w:t>Geba</w:t>
+      </w:r>
+      <w:r>
+        <w:t>ue</w:t>
+      </w:r>
+      <w:r>
+        <w:t>r</w:t>
       </w:r>
       <w:proofErr w:type="spellEnd"/>
       <w:r>
-        <w:t xml:space="preserve"> managed the field work and data entry</w:t>
-      </w:r>
-      <w:r>
-        <w:t xml:space="preserve">. </w:t>
-      </w:r>
-      <w:r>
-        <w:t xml:space="preserve">Adam </w:t>
-      </w:r>
-      <w:proofErr w:type="spellStart"/>
-      <w:r>
-        <w:t>Gebaneur</w:t>
-      </w:r>
-      <w:proofErr w:type="spellEnd"/>
-      <w:r>
         <w:t xml:space="preserve">, </w:t>
       </w:r>
       <w:r>
-        <w:lastRenderedPageBreak/>
         <w:t xml:space="preserve">Dylan Timmins, </w:t>
       </w:r>
       <w:r>
@@ -2520,11 +2557,11 @@
       <w:pPr>
         <w:pStyle w:val="Heading1"/>
       </w:pPr>
-      <w:bookmarkStart w:id="18" w:name="_Toc386786024"/>
+      <w:bookmarkStart w:id="19" w:name="_Toc386786024"/>
       <w:r>
         <w:t>Literature cited</w:t>
       </w:r>
-      <w:bookmarkEnd w:id="18"/>
+      <w:bookmarkEnd w:id="19"/>
     </w:p>
     <w:p/>
     <w:p>
@@ -2537,6 +2574,7 @@
         </w:rPr>
       </w:pPr>
       <w:r>
+        <w:lastRenderedPageBreak/>
         <w:fldChar w:fldCharType="begin"/>
       </w:r>
       <w:r>
@@ -2545,7 +2583,7 @@
       <w:r>
         <w:fldChar w:fldCharType="separate"/>
       </w:r>
-      <w:bookmarkStart w:id="19" w:name="_ENREF_1"/>
+      <w:bookmarkStart w:id="20" w:name="_ENREF_1"/>
       <w:r>
         <w:rPr>
           <w:rFonts w:cs="Times New Roman"/>
@@ -2553,7 +2591,7 @@
         </w:rPr>
         <w:t>Hallett, J. G. and M. A. O'Connell. 2013a. Amphibian Surveys Using Minnow Traps. Monitoring Methods 1296.</w:t>
       </w:r>
-      <w:bookmarkEnd w:id="19"/>
+      <w:bookmarkEnd w:id="20"/>
     </w:p>
     <w:p>
       <w:pPr>
@@ -2564,7 +2602,7 @@
           <w:noProof/>
         </w:rPr>
       </w:pPr>
-      <w:bookmarkStart w:id="20" w:name="_ENREF_2"/>
+      <w:bookmarkStart w:id="21" w:name="_ENREF_2"/>
       <w:r>
         <w:rPr>
           <w:rFonts w:cs="Times New Roman"/>
@@ -2572,7 +2610,7 @@
         </w:rPr>
         <w:t>Hallett, J. G. and M. A. O'Connell. 2013b. Breeding Bird Surveys Using Point Counts. Monitoring Methods 1295.</w:t>
       </w:r>
-      <w:bookmarkEnd w:id="20"/>
+      <w:bookmarkEnd w:id="21"/>
     </w:p>
     <w:p>
       <w:pPr>
@@ -2583,7 +2621,7 @@
           <w:noProof/>
         </w:rPr>
       </w:pPr>
-      <w:bookmarkStart w:id="21" w:name="_ENREF_3"/>
+      <w:bookmarkStart w:id="22" w:name="_ENREF_3"/>
       <w:r>
         <w:rPr>
           <w:rFonts w:cs="Times New Roman"/>
@@ -2591,13 +2629,13 @@
         </w:rPr>
         <w:t>Hallett, J. G. and M. A. O'Connell. 2013c. Small Mammal Surveys Using Removal Trapping. Monitoring Methods 1293.</w:t>
       </w:r>
-      <w:bookmarkEnd w:id="21"/>
+      <w:bookmarkEnd w:id="22"/>
     </w:p>
     <w:p>
       <w:pPr>
         <w:ind w:left="720" w:hanging="720"/>
       </w:pPr>
-      <w:bookmarkStart w:id="22" w:name="_ENREF_4"/>
+      <w:bookmarkStart w:id="23" w:name="_ENREF_4"/>
       <w:r>
         <w:rPr>
           <w:rFonts w:cs="Times New Roman"/>
@@ -2619,7 +2657,7 @@
         </w:rPr>
         <w:t>U.S.D.A Forest Service, Pacific Northwest Research Station, Portland, OR.</w:t>
       </w:r>
-      <w:bookmarkEnd w:id="22"/>
+      <w:bookmarkEnd w:id="23"/>
       <w:r>
         <w:fldChar w:fldCharType="end"/>
       </w:r>
@@ -2674,19 +2712,11 @@
         <w:rFonts w:asciiTheme="majorHAnsi" w:eastAsiaTheme="majorEastAsia" w:hAnsiTheme="majorHAnsi" w:cstheme="majorBidi"/>
       </w:rPr>
     </w:pPr>
-    <w:proofErr w:type="spellStart"/>
     <w:r>
       <w:rPr>
         <w:rFonts w:asciiTheme="majorHAnsi" w:eastAsiaTheme="majorEastAsia" w:hAnsiTheme="majorHAnsi" w:cstheme="majorBidi"/>
       </w:rPr>
-      <w:t>Hallett</w:t>
-    </w:r>
-    <w:proofErr w:type="spellEnd"/>
-    <w:r>
-      <w:rPr>
-        <w:rFonts w:asciiTheme="majorHAnsi" w:eastAsiaTheme="majorEastAsia" w:hAnsiTheme="majorHAnsi" w:cstheme="majorBidi"/>
-      </w:rPr>
-      <w:t xml:space="preserve"> &amp; O’Connell – </w:t>
+      <w:t xml:space="preserve">Hallett &amp; O’Connell – </w:t>
     </w:r>
     <w:r>
       <w:rPr>
@@ -2726,7 +2756,7 @@
         <w:rFonts w:asciiTheme="majorHAnsi" w:eastAsiaTheme="majorEastAsia" w:hAnsiTheme="majorHAnsi" w:cstheme="majorBidi"/>
         <w:noProof/>
       </w:rPr>
-      <w:t>3</w:t>
+      <w:t>4</w:t>
     </w:r>
     <w:r>
       <w:rPr>

</xml_diff>

<commit_message>
get files on same cycle
</commit_message>
<xml_diff>
--- a/Rscripts/Annual Progress Report 2014.docx
+++ b/Rscripts/Annual Progress Report 2014.docx
@@ -4,272 +4,304 @@
   <w:body>
     <w:p>
       <w:pPr>
-        <w:pStyle w:val="Title"/>
-        <w:rPr>
-          <w:color w:val="auto"/>
-        </w:rPr>
-      </w:pPr>
-      <w:r>
-        <w:rPr>
-          <w:color w:val="auto"/>
-        </w:rPr>
-        <w:t>Annual Progress Report 20</w:t>
-      </w:r>
-      <w:r>
-        <w:rPr>
-          <w:color w:val="auto"/>
-        </w:rPr>
-        <w:t>14</w:t>
-      </w:r>
-      <w:r>
-        <w:rPr>
-          <w:color w:val="auto"/>
-        </w:rPr>
-        <w:t>-201</w:t>
-      </w:r>
-      <w:r>
-        <w:rPr>
-          <w:color w:val="auto"/>
-        </w:rPr>
-        <w:t>5</w:t>
-      </w:r>
-    </w:p>
-    <w:p/>
-    <w:p/>
-    <w:p>
-      <w:pPr>
-        <w:pStyle w:val="Heading1"/>
-        <w:numPr>
-          <w:ilvl w:val="0"/>
-          <w:numId w:val="0"/>
-        </w:numPr>
-      </w:pPr>
-      <w:bookmarkStart w:id="0" w:name="_Toc363577790"/>
-      <w:bookmarkStart w:id="1" w:name="_Toc363578041"/>
-      <w:bookmarkStart w:id="2" w:name="_Toc386786012"/>
-      <w:r>
-        <w:t>James G. Hallett and Margaret A. O'Connell</w:t>
-      </w:r>
-      <w:bookmarkEnd w:id="0"/>
-      <w:bookmarkEnd w:id="1"/>
-      <w:bookmarkEnd w:id="2"/>
-    </w:p>
-    <w:p>
-      <w:pPr>
-        <w:pStyle w:val="Heading1"/>
-        <w:numPr>
-          <w:ilvl w:val="0"/>
-          <w:numId w:val="0"/>
-        </w:numPr>
-      </w:pPr>
-      <w:bookmarkStart w:id="3" w:name="_Toc363577791"/>
-      <w:bookmarkStart w:id="4" w:name="_Toc363578042"/>
-      <w:bookmarkStart w:id="5" w:name="_Toc386786013"/>
-      <w:r>
-        <w:t>Biology Department</w:t>
-      </w:r>
-      <w:r>
+        <w:spacing w:line="360" w:lineRule="auto"/>
+        <w:jc w:val="center"/>
+        <w:rPr>
+          <w:rFonts w:asciiTheme="majorHAnsi" w:hAnsiTheme="majorHAnsi" w:cs="Arial"/>
+          <w:szCs w:val="24"/>
+        </w:rPr>
+      </w:pPr>
+      <w:r>
+        <w:rPr>
+          <w:rFonts w:asciiTheme="majorHAnsi" w:hAnsiTheme="majorHAnsi" w:cs="Arial"/>
+          <w:b/>
+          <w:szCs w:val="24"/>
+        </w:rPr>
+        <w:t>Upper Columbia United Tribes (UCUT) Monitoring and Evaluation (M&amp;E) Program</w:t>
+      </w:r>
+      <w:r>
+        <w:rPr>
+          <w:rFonts w:asciiTheme="majorHAnsi" w:hAnsiTheme="majorHAnsi" w:cs="Arial"/>
+          <w:b/>
+          <w:szCs w:val="24"/>
+        </w:rPr>
+        <w:t xml:space="preserve"> </w:t>
+      </w:r>
+      <w:r>
+        <w:rPr>
+          <w:rFonts w:asciiTheme="majorHAnsi" w:hAnsiTheme="majorHAnsi" w:cs="Arial"/>
+          <w:b/>
+          <w:szCs w:val="24"/>
+        </w:rPr>
         <w:br/>
-        <w:t>Eastern Washington University</w:t>
-      </w:r>
-      <w:r>
+        <w:t>Project Number</w:t>
+      </w:r>
+      <w:r>
+        <w:rPr>
+          <w:rFonts w:asciiTheme="majorHAnsi" w:hAnsiTheme="majorHAnsi" w:cs="Arial"/>
+          <w:b/>
+          <w:szCs w:val="24"/>
+        </w:rPr>
+        <w:t xml:space="preserve"> 2008-007-00</w:t>
+      </w:r>
+      <w:r>
+        <w:rPr>
+          <w:rFonts w:asciiTheme="majorHAnsi" w:hAnsiTheme="majorHAnsi" w:cs="Arial"/>
+          <w:szCs w:val="24"/>
+        </w:rPr>
         <w:br/>
-        <w:t>Cheney, WA 99004</w:t>
-      </w:r>
-      <w:bookmarkEnd w:id="3"/>
-      <w:bookmarkEnd w:id="4"/>
-      <w:bookmarkEnd w:id="5"/>
-    </w:p>
-    <w:p/>
-    <w:p/>
-    <w:p>
-      <w:pPr>
+        <w:t xml:space="preserve">Report covers work performed under BPA contract # </w:t>
+      </w:r>
+      <w:r>
+        <w:rPr>
+          <w:rFonts w:asciiTheme="majorHAnsi" w:hAnsiTheme="majorHAnsi" w:cs="Arial"/>
+          <w:szCs w:val="24"/>
+        </w:rPr>
+        <w:t>64569</w:t>
+      </w:r>
+    </w:p>
+    <w:p>
+      <w:pPr>
+        <w:spacing w:line="360" w:lineRule="auto"/>
+        <w:jc w:val="center"/>
+        <w:rPr>
+          <w:rFonts w:asciiTheme="majorHAnsi" w:hAnsiTheme="majorHAnsi" w:cs="Arial"/>
+          <w:szCs w:val="24"/>
+        </w:rPr>
+      </w:pPr>
+      <w:r>
+        <w:rPr>
+          <w:rFonts w:asciiTheme="majorHAnsi" w:hAnsiTheme="majorHAnsi" w:cs="Arial"/>
+          <w:szCs w:val="24"/>
+        </w:rPr>
+        <w:t>Report was</w:t>
+      </w:r>
+      <w:r>
+        <w:rPr>
+          <w:rFonts w:asciiTheme="majorHAnsi" w:hAnsiTheme="majorHAnsi" w:cs="Arial"/>
+          <w:szCs w:val="24"/>
+        </w:rPr>
+        <w:t xml:space="preserve"> completed under BPA contract #</w:t>
+      </w:r>
+      <w:r>
         <w:rPr>
           <w:rFonts w:asciiTheme="majorHAnsi" w:hAnsiTheme="majorHAnsi"/>
+          <w:szCs w:val="24"/>
+        </w:rPr>
+        <w:t xml:space="preserve"> </w:t>
+      </w:r>
+      <w:r>
+        <w:rPr>
+          <w:rFonts w:asciiTheme="majorHAnsi" w:hAnsiTheme="majorHAnsi" w:cs="Arial"/>
+          <w:szCs w:val="24"/>
+        </w:rPr>
+        <w:t>64569</w:t>
+      </w:r>
+    </w:p>
+    <w:p>
+      <w:pPr>
+        <w:spacing w:line="360" w:lineRule="auto"/>
+        <w:jc w:val="center"/>
+        <w:rPr>
+          <w:rFonts w:asciiTheme="majorHAnsi" w:hAnsiTheme="majorHAnsi" w:cs="Arial"/>
+          <w:szCs w:val="24"/>
+        </w:rPr>
+      </w:pPr>
+      <w:r>
+        <w:rPr>
+          <w:rFonts w:asciiTheme="majorHAnsi" w:hAnsiTheme="majorHAnsi" w:cs="Arial"/>
+          <w:szCs w:val="24"/>
+        </w:rPr>
+        <w:t xml:space="preserve">Report covers work performed from: </w:t>
+      </w:r>
+      <w:r>
+        <w:rPr>
+          <w:rFonts w:asciiTheme="majorHAnsi" w:hAnsiTheme="majorHAnsi" w:cs="Arial"/>
+          <w:szCs w:val="24"/>
+        </w:rPr>
+        <w:t>April</w:t>
+      </w:r>
+      <w:r>
+        <w:rPr>
+          <w:rFonts w:asciiTheme="majorHAnsi" w:hAnsiTheme="majorHAnsi" w:cs="Arial"/>
+          <w:szCs w:val="24"/>
+        </w:rPr>
+        <w:t xml:space="preserve">, </w:t>
+      </w:r>
+      <w:r>
+        <w:rPr>
+          <w:rFonts w:asciiTheme="majorHAnsi" w:hAnsiTheme="majorHAnsi" w:cs="Arial"/>
+          <w:szCs w:val="24"/>
+        </w:rPr>
+        <w:t>2014</w:t>
+      </w:r>
+      <w:r>
+        <w:rPr>
+          <w:rFonts w:asciiTheme="majorHAnsi" w:hAnsiTheme="majorHAnsi" w:cs="Arial"/>
+          <w:szCs w:val="24"/>
+        </w:rPr>
+        <w:t xml:space="preserve"> – </w:t>
+      </w:r>
+      <w:r>
+        <w:rPr>
+          <w:rFonts w:asciiTheme="majorHAnsi" w:hAnsiTheme="majorHAnsi" w:cs="Arial"/>
+          <w:szCs w:val="24"/>
+        </w:rPr>
+        <w:t>March</w:t>
+      </w:r>
+      <w:r>
+        <w:rPr>
+          <w:rFonts w:asciiTheme="majorHAnsi" w:hAnsiTheme="majorHAnsi" w:cs="Arial"/>
+          <w:szCs w:val="24"/>
+        </w:rPr>
+        <w:t xml:space="preserve">, </w:t>
+      </w:r>
+      <w:r>
+        <w:rPr>
+          <w:rFonts w:asciiTheme="majorHAnsi" w:hAnsiTheme="majorHAnsi" w:cs="Arial"/>
+          <w:szCs w:val="24"/>
+        </w:rPr>
+        <w:t>2015</w:t>
+      </w:r>
+    </w:p>
+    <w:p>
+      <w:pPr>
+        <w:spacing w:line="360" w:lineRule="auto"/>
+        <w:jc w:val="center"/>
+        <w:rPr>
+          <w:rFonts w:asciiTheme="majorHAnsi" w:hAnsiTheme="majorHAnsi" w:cs="Arial"/>
+          <w:szCs w:val="24"/>
+        </w:rPr>
+      </w:pPr>
+      <w:r>
+        <w:rPr>
+          <w:rFonts w:asciiTheme="majorHAnsi" w:hAnsiTheme="majorHAnsi" w:cs="Arial"/>
+          <w:szCs w:val="24"/>
+        </w:rPr>
+        <w:t xml:space="preserve">James G. </w:t>
+      </w:r>
+      <w:proofErr w:type="spellStart"/>
+      <w:r>
+        <w:rPr>
+          <w:rFonts w:asciiTheme="majorHAnsi" w:hAnsiTheme="majorHAnsi" w:cs="Arial"/>
+          <w:szCs w:val="24"/>
+        </w:rPr>
+        <w:t>Hallett</w:t>
+      </w:r>
+      <w:proofErr w:type="spellEnd"/>
+      <w:r>
+        <w:rPr>
+          <w:rFonts w:asciiTheme="majorHAnsi" w:hAnsiTheme="majorHAnsi" w:cs="Arial"/>
+          <w:szCs w:val="24"/>
+        </w:rPr>
+        <w:t xml:space="preserve"> and Margaret A. O’Connell</w:t>
+      </w:r>
+      <w:r>
+        <w:rPr>
+          <w:rFonts w:asciiTheme="majorHAnsi" w:hAnsiTheme="majorHAnsi" w:cs="Arial"/>
+          <w:szCs w:val="24"/>
+        </w:rPr>
+        <w:br/>
+        <w:t>Biology Department, Eastern Washington University</w:t>
+      </w:r>
+      <w:r>
+        <w:rPr>
+          <w:rFonts w:asciiTheme="majorHAnsi" w:hAnsiTheme="majorHAnsi" w:cs="Arial"/>
+          <w:szCs w:val="24"/>
+        </w:rPr>
+        <w:br/>
+        <w:t>Cheney, WA</w:t>
+      </w:r>
+    </w:p>
+    <w:p>
+      <w:pPr>
+        <w:spacing w:line="360" w:lineRule="auto"/>
+        <w:jc w:val="center"/>
+        <w:rPr>
+          <w:rFonts w:asciiTheme="majorHAnsi" w:hAnsiTheme="majorHAnsi" w:cs="Arial"/>
+          <w:szCs w:val="24"/>
+        </w:rPr>
+      </w:pPr>
+      <w:r>
+        <w:rPr>
+          <w:rFonts w:asciiTheme="majorHAnsi" w:hAnsiTheme="majorHAnsi" w:cs="Arial"/>
+          <w:szCs w:val="24"/>
+        </w:rPr>
+        <w:t xml:space="preserve"> Report Created: </w:t>
+      </w:r>
+      <w:r>
+        <w:rPr>
+          <w:rFonts w:asciiTheme="majorHAnsi" w:hAnsiTheme="majorHAnsi" w:cs="Arial"/>
+          <w:szCs w:val="24"/>
+        </w:rPr>
+        <w:t>March</w:t>
+      </w:r>
+      <w:r>
+        <w:rPr>
+          <w:rFonts w:asciiTheme="majorHAnsi" w:hAnsiTheme="majorHAnsi" w:cs="Arial"/>
+          <w:szCs w:val="24"/>
+        </w:rPr>
+        <w:t xml:space="preserve">, </w:t>
+      </w:r>
+      <w:r>
+        <w:rPr>
+          <w:rFonts w:asciiTheme="majorHAnsi" w:hAnsiTheme="majorHAnsi" w:cs="Arial"/>
+          <w:szCs w:val="24"/>
+        </w:rPr>
+        <w:t>2015</w:t>
+      </w:r>
+    </w:p>
+    <w:p>
+      <w:pPr>
+        <w:spacing w:line="360" w:lineRule="auto"/>
+        <w:jc w:val="center"/>
+        <w:rPr>
+          <w:rFonts w:asciiTheme="majorHAnsi" w:hAnsiTheme="majorHAnsi" w:cs="Arial"/>
+          <w:szCs w:val="24"/>
+        </w:rPr>
+      </w:pPr>
+    </w:p>
+    <w:p>
+      <w:pPr>
+        <w:spacing w:line="360" w:lineRule="auto"/>
+        <w:jc w:val="both"/>
+        <w:rPr>
+          <w:rFonts w:asciiTheme="majorHAnsi" w:hAnsiTheme="majorHAnsi" w:cs="Arial"/>
+          <w:szCs w:val="24"/>
+        </w:rPr>
+      </w:pPr>
+      <w:r>
+        <w:rPr>
+          <w:rFonts w:asciiTheme="majorHAnsi" w:hAnsiTheme="majorHAnsi" w:cs="Arial"/>
+          <w:szCs w:val="24"/>
+        </w:rPr>
+        <w:t>“This report was funded by the Bonneville Power Administration (BPA), U.S. Department of Energy, as part of BPA's program to protect, mitigate, and enhance fish and wildlife affected by the development and operation of hydroelectric facilities on the Columbia River and its tributaries.  The views in this report are the author's and do not necessarily represent the views of BPA.”</w:t>
+      </w:r>
+    </w:p>
+    <w:p>
+      <w:pPr>
+        <w:pStyle w:val="TOCHeading"/>
+        <w:rPr>
+          <w:rFonts w:ascii="Arial" w:hAnsi="Arial" w:cs="Arial"/>
+          <w:sz w:val="22"/>
+        </w:rPr>
+      </w:pPr>
+      <w:r>
+        <w:rPr>
+          <w:rFonts w:ascii="Arial" w:hAnsi="Arial" w:cs="Arial"/>
+          <w:sz w:val="22"/>
+        </w:rPr>
+        <w:br w:type="column"/>
+      </w:r>
+    </w:p>
+    <w:sdt>
+      <w:sdtPr>
+        <w:rPr>
+          <w:rFonts w:ascii="Times New Roman" w:eastAsiaTheme="minorHAnsi" w:hAnsi="Times New Roman" w:cstheme="minorBidi"/>
           <w:b/>
           <w:bCs/>
-          <w:sz w:val="32"/>
-          <w:szCs w:val="40"/>
-        </w:rPr>
-      </w:pPr>
-    </w:p>
-    <w:p>
-      <w:pPr>
-        <w:rPr>
-          <w:rFonts w:asciiTheme="majorHAnsi" w:hAnsiTheme="majorHAnsi"/>
-          <w:b/>
-          <w:bCs/>
-          <w:sz w:val="32"/>
-          <w:szCs w:val="40"/>
-        </w:rPr>
-      </w:pPr>
-    </w:p>
-    <w:p>
-      <w:pPr>
-        <w:rPr>
-          <w:rFonts w:asciiTheme="majorHAnsi" w:hAnsiTheme="majorHAnsi"/>
-          <w:b/>
-          <w:bCs/>
-          <w:sz w:val="32"/>
-          <w:szCs w:val="40"/>
-        </w:rPr>
-      </w:pPr>
-    </w:p>
-    <w:p>
-      <w:pPr>
-        <w:rPr>
-          <w:rFonts w:asciiTheme="majorHAnsi" w:hAnsiTheme="majorHAnsi"/>
-          <w:b/>
-          <w:bCs/>
-          <w:sz w:val="32"/>
-          <w:szCs w:val="40"/>
-        </w:rPr>
-      </w:pPr>
-    </w:p>
-    <w:p>
-      <w:pPr>
-        <w:rPr>
-          <w:rFonts w:asciiTheme="majorHAnsi" w:hAnsiTheme="majorHAnsi"/>
-          <w:b/>
-          <w:bCs/>
-          <w:sz w:val="32"/>
-          <w:szCs w:val="40"/>
-        </w:rPr>
-      </w:pPr>
-    </w:p>
-    <w:p>
-      <w:pPr>
-        <w:rPr>
-          <w:rFonts w:asciiTheme="majorHAnsi" w:hAnsiTheme="majorHAnsi"/>
-          <w:b/>
-          <w:bCs/>
-          <w:sz w:val="32"/>
-          <w:szCs w:val="40"/>
-        </w:rPr>
-      </w:pPr>
-    </w:p>
-    <w:p>
-      <w:pPr>
-        <w:rPr>
-          <w:rFonts w:asciiTheme="majorHAnsi" w:hAnsiTheme="majorHAnsi"/>
-          <w:color w:val="1F497D"/>
-          <w:sz w:val="22"/>
-          <w:szCs w:val="32"/>
-        </w:rPr>
-      </w:pPr>
-      <w:r>
-        <w:rPr>
-          <w:rFonts w:asciiTheme="majorHAnsi" w:hAnsiTheme="majorHAnsi"/>
-          <w:b/>
-          <w:bCs/>
-          <w:sz w:val="28"/>
-          <w:szCs w:val="40"/>
-        </w:rPr>
-        <w:t xml:space="preserve">Upper Columbia United Tribes Wildlife Monitoring and Evaluation Program (UWMEP) – project </w:t>
-      </w:r>
-      <w:r>
-        <w:rPr>
-          <w:rFonts w:asciiTheme="majorHAnsi" w:hAnsiTheme="majorHAnsi"/>
-          <w:b/>
-          <w:bCs/>
-          <w:sz w:val="32"/>
-          <w:szCs w:val="44"/>
-        </w:rPr>
-        <w:t>#2008-007-00</w:t>
-      </w:r>
-    </w:p>
-    <w:p>
-      <w:pPr>
-        <w:pStyle w:val="Default"/>
-        <w:rPr>
-          <w:rFonts w:asciiTheme="majorHAnsi" w:hAnsiTheme="majorHAnsi"/>
-          <w:b/>
-          <w:bCs/>
-          <w:sz w:val="22"/>
-          <w:szCs w:val="28"/>
-        </w:rPr>
-      </w:pPr>
-    </w:p>
-    <w:p>
-      <w:pPr>
-        <w:pStyle w:val="Default"/>
-        <w:rPr>
-          <w:rFonts w:asciiTheme="majorHAnsi" w:hAnsiTheme="majorHAnsi"/>
-          <w:b/>
-          <w:bCs/>
-          <w:i/>
-          <w:iCs/>
-          <w:sz w:val="28"/>
-          <w:szCs w:val="32"/>
-          <w:u w:val="single"/>
-        </w:rPr>
-      </w:pPr>
-    </w:p>
-    <w:p>
-      <w:pPr>
-        <w:pStyle w:val="Default"/>
-        <w:rPr>
-          <w:rFonts w:asciiTheme="majorHAnsi" w:hAnsiTheme="majorHAnsi"/>
-          <w:iCs/>
-          <w:sz w:val="28"/>
-          <w:szCs w:val="32"/>
-        </w:rPr>
-      </w:pPr>
-      <w:r>
-        <w:rPr>
-          <w:rFonts w:asciiTheme="majorHAnsi" w:hAnsiTheme="majorHAnsi"/>
-          <w:b/>
-          <w:bCs/>
-          <w:iCs/>
-          <w:sz w:val="28"/>
-          <w:szCs w:val="32"/>
-        </w:rPr>
-        <w:t>Report of Progress from 2009 ISRP Wildlife Categorical Review</w:t>
-      </w:r>
-    </w:p>
-    <w:p>
-      <w:pPr>
-        <w:pStyle w:val="Default"/>
-        <w:rPr>
-          <w:b/>
-          <w:bCs/>
-          <w:sz w:val="28"/>
-          <w:szCs w:val="28"/>
-        </w:rPr>
-      </w:pPr>
-    </w:p>
-    <w:p>
-      <w:pPr>
-        <w:spacing w:line="276" w:lineRule="auto"/>
-        <w:rPr>
-          <w:rFonts w:asciiTheme="majorHAnsi" w:eastAsiaTheme="majorEastAsia" w:hAnsiTheme="majorHAnsi" w:cstheme="majorBidi"/>
-          <w:b/>
-          <w:bCs/>
-          <w:color w:val="365F91" w:themeColor="accent1" w:themeShade="BF"/>
-          <w:sz w:val="28"/>
-          <w:szCs w:val="28"/>
-          <w:lang w:eastAsia="ja-JP"/>
-        </w:rPr>
-      </w:pPr>
-      <w:r>
-        <w:br w:type="page"/>
-      </w:r>
-    </w:p>
-    <w:p>
-      <w:pPr>
-        <w:pStyle w:val="TOCHeading"/>
-      </w:pPr>
-    </w:p>
-    <w:sdt>
-      <w:sdtPr>
-        <w:rPr>
-          <w:rFonts w:ascii="Times New Roman" w:eastAsiaTheme="minorHAnsi" w:hAnsi="Times New Roman" w:cstheme="minorBidi"/>
-          <w:b w:val="0"/>
-          <w:bCs w:val="0"/>
-          <w:color w:val="auto"/>
           <w:sz w:val="24"/>
           <w:szCs w:val="22"/>
-          <w:lang w:eastAsia="en-US"/>
         </w:rPr>
         <w:id w:val="-868983427"/>
         <w:docPartObj>
@@ -279,21 +311,20 @@
       </w:sdtPr>
       <w:sdtEndPr>
         <w:rPr>
+          <w:b w:val="0"/>
+          <w:bCs w:val="0"/>
           <w:noProof/>
+          <w:color w:val="auto"/>
+          <w:spacing w:val="0"/>
+          <w:kern w:val="0"/>
         </w:rPr>
       </w:sdtEndPr>
       <w:sdtContent>
         <w:p>
           <w:pPr>
-            <w:pStyle w:val="TOCHeading"/>
-            <w:rPr>
-              <w:color w:val="auto"/>
-            </w:rPr>
+            <w:pStyle w:val="Title"/>
           </w:pPr>
           <w:r>
-            <w:rPr>
-              <w:color w:val="auto"/>
-            </w:rPr>
             <w:t>Contents</w:t>
           </w:r>
         </w:p>
@@ -301,6 +332,7 @@
           <w:pPr>
             <w:pStyle w:val="TOC1"/>
             <w:tabs>
+              <w:tab w:val="left" w:pos="440"/>
               <w:tab w:val="right" w:leader="dot" w:pos="9350"/>
             </w:tabs>
             <w:rPr>
@@ -317,6 +349,124 @@
           <w:r>
             <w:fldChar w:fldCharType="separate"/>
           </w:r>
+          <w:bookmarkStart w:id="0" w:name="_GoBack"/>
+          <w:bookmarkEnd w:id="0"/>
+          <w:r>
+            <w:rPr>
+              <w:rStyle w:val="Hyperlink"/>
+              <w:noProof/>
+            </w:rPr>
+            <w:fldChar w:fldCharType="begin"/>
+          </w:r>
+          <w:r>
+            <w:rPr>
+              <w:rStyle w:val="Hyperlink"/>
+              <w:noProof/>
+            </w:rPr>
+            <w:instrText xml:space="preserve"> </w:instrText>
+          </w:r>
+          <w:r>
+            <w:rPr>
+              <w:noProof/>
+            </w:rPr>
+            <w:instrText>HYPERLINK \l "_Toc412728381"</w:instrText>
+          </w:r>
+          <w:r>
+            <w:rPr>
+              <w:rStyle w:val="Hyperlink"/>
+              <w:noProof/>
+            </w:rPr>
+            <w:instrText xml:space="preserve"> </w:instrText>
+          </w:r>
+          <w:r>
+            <w:rPr>
+              <w:rStyle w:val="Hyperlink"/>
+              <w:noProof/>
+            </w:rPr>
+          </w:r>
+          <w:r>
+            <w:rPr>
+              <w:rStyle w:val="Hyperlink"/>
+              <w:noProof/>
+            </w:rPr>
+            <w:fldChar w:fldCharType="separate"/>
+          </w:r>
+          <w:r>
+            <w:rPr>
+              <w:rStyle w:val="Hyperlink"/>
+              <w:noProof/>
+            </w:rPr>
+            <w:t>1</w:t>
+          </w:r>
+          <w:r>
+            <w:rPr>
+              <w:noProof/>
+              <w:lang w:eastAsia="en-US"/>
+            </w:rPr>
+            <w:tab/>
+          </w:r>
+          <w:r>
+            <w:rPr>
+              <w:rStyle w:val="Hyperlink"/>
+              <w:noProof/>
+            </w:rPr>
+            <w:t>Abstract</w:t>
+          </w:r>
+          <w:r>
+            <w:rPr>
+              <w:noProof/>
+              <w:webHidden/>
+            </w:rPr>
+            <w:tab/>
+          </w:r>
+          <w:r>
+            <w:rPr>
+              <w:noProof/>
+              <w:webHidden/>
+            </w:rPr>
+            <w:fldChar w:fldCharType="begin"/>
+          </w:r>
+          <w:r>
+            <w:rPr>
+              <w:noProof/>
+              <w:webHidden/>
+            </w:rPr>
+            <w:instrText xml:space="preserve"> PAGEREF _Toc412728381 \h </w:instrText>
+          </w:r>
+          <w:r>
+            <w:rPr>
+              <w:noProof/>
+              <w:webHidden/>
+            </w:rPr>
+          </w:r>
+          <w:r>
+            <w:rPr>
+              <w:noProof/>
+              <w:webHidden/>
+            </w:rPr>
+            <w:fldChar w:fldCharType="separate"/>
+          </w:r>
+          <w:r>
+            <w:rPr>
+              <w:noProof/>
+              <w:webHidden/>
+            </w:rPr>
+            <w:t>2</w:t>
+          </w:r>
+          <w:r>
+            <w:rPr>
+              <w:noProof/>
+              <w:webHidden/>
+            </w:rPr>
+            <w:fldChar w:fldCharType="end"/>
+          </w:r>
+          <w:r>
+            <w:rPr>
+              <w:rStyle w:val="Hyperlink"/>
+              <w:noProof/>
+            </w:rPr>
+            <w:fldChar w:fldCharType="end"/>
+          </w:r>
         </w:p>
         <w:p>
           <w:pPr>
@@ -330,13 +480,13 @@
               <w:lang w:eastAsia="en-US"/>
             </w:rPr>
           </w:pPr>
-          <w:hyperlink w:anchor="_Toc386786014" w:history="1">
+          <w:hyperlink w:anchor="_Toc412728382" w:history="1">
             <w:r>
               <w:rPr>
                 <w:rStyle w:val="Hyperlink"/>
                 <w:noProof/>
               </w:rPr>
-              <w:t>1</w:t>
+              <w:t>2</w:t>
             </w:r>
             <w:r>
               <w:rPr>
@@ -371,7 +521,7 @@
                 <w:noProof/>
                 <w:webHidden/>
               </w:rPr>
-              <w:instrText xml:space="preserve"> PAGEREF _Toc386786014 \h </w:instrText>
+              <w:instrText xml:space="preserve"> PAGEREF _Toc412728382 \h </w:instrText>
             </w:r>
             <w:r>
               <w:rPr>
@@ -414,13 +564,13 @@
               <w:lang w:eastAsia="en-US"/>
             </w:rPr>
           </w:pPr>
-          <w:hyperlink w:anchor="_Toc386786015" w:history="1">
+          <w:hyperlink w:anchor="_Toc412728383" w:history="1">
             <w:r>
               <w:rPr>
                 <w:rStyle w:val="Hyperlink"/>
                 <w:noProof/>
               </w:rPr>
-              <w:t>2</w:t>
+              <w:t>3</w:t>
             </w:r>
             <w:r>
               <w:rPr>
@@ -434,7 +584,7 @@
                 <w:rStyle w:val="Hyperlink"/>
                 <w:noProof/>
               </w:rPr>
-              <w:t>Field sampling</w:t>
+              <w:t>Methods</w:t>
             </w:r>
             <w:r>
               <w:rPr>
@@ -455,7 +605,7 @@
                 <w:noProof/>
                 <w:webHidden/>
               </w:rPr>
-              <w:instrText xml:space="preserve"> PAGEREF _Toc386786015 \h </w:instrText>
+              <w:instrText xml:space="preserve"> PAGEREF _Toc412728383 \h </w:instrText>
             </w:r>
             <w:r>
               <w:rPr>
@@ -475,7 +625,7 @@
                 <w:noProof/>
                 <w:webHidden/>
               </w:rPr>
-              <w:t>2</w:t>
+              <w:t>3</w:t>
             </w:r>
             <w:r>
               <w:rPr>
@@ -498,13 +648,13 @@
               <w:lang w:eastAsia="en-US"/>
             </w:rPr>
           </w:pPr>
-          <w:hyperlink w:anchor="_Toc386786016" w:history="1">
+          <w:hyperlink w:anchor="_Toc412728384" w:history="1">
             <w:r>
               <w:rPr>
                 <w:rStyle w:val="Hyperlink"/>
                 <w:noProof/>
               </w:rPr>
-              <w:t>2.1</w:t>
+              <w:t>3.1</w:t>
             </w:r>
             <w:r>
               <w:rPr>
@@ -539,7 +689,7 @@
                 <w:noProof/>
                 <w:webHidden/>
               </w:rPr>
-              <w:instrText xml:space="preserve"> PAGEREF _Toc386786016 \h </w:instrText>
+              <w:instrText xml:space="preserve"> PAGEREF _Toc412728384 \h </w:instrText>
             </w:r>
             <w:r>
               <w:rPr>
@@ -559,7 +709,7 @@
                 <w:noProof/>
                 <w:webHidden/>
               </w:rPr>
-              <w:t>2</w:t>
+              <w:t>3</w:t>
             </w:r>
             <w:r>
               <w:rPr>
@@ -582,13 +732,13 @@
               <w:lang w:eastAsia="en-US"/>
             </w:rPr>
           </w:pPr>
-          <w:hyperlink w:anchor="_Toc386786017" w:history="1">
+          <w:hyperlink w:anchor="_Toc412728385" w:history="1">
             <w:r>
               <w:rPr>
                 <w:rStyle w:val="Hyperlink"/>
                 <w:noProof/>
               </w:rPr>
-              <w:t>2.2</w:t>
+              <w:t>3.2</w:t>
             </w:r>
             <w:r>
               <w:rPr>
@@ -623,7 +773,7 @@
                 <w:noProof/>
                 <w:webHidden/>
               </w:rPr>
-              <w:instrText xml:space="preserve"> PAGEREF _Toc386786017 \h </w:instrText>
+              <w:instrText xml:space="preserve"> PAGEREF _Toc412728385 \h </w:instrText>
             </w:r>
             <w:r>
               <w:rPr>
@@ -643,7 +793,7 @@
                 <w:noProof/>
                 <w:webHidden/>
               </w:rPr>
-              <w:t>2</w:t>
+              <w:t>3</w:t>
             </w:r>
             <w:r>
               <w:rPr>
@@ -666,13 +816,13 @@
               <w:lang w:eastAsia="en-US"/>
             </w:rPr>
           </w:pPr>
-          <w:hyperlink w:anchor="_Toc386786018" w:history="1">
+          <w:hyperlink w:anchor="_Toc412728386" w:history="1">
             <w:r>
               <w:rPr>
                 <w:rStyle w:val="Hyperlink"/>
                 <w:noProof/>
               </w:rPr>
-              <w:t>2.3</w:t>
+              <w:t>3.3</w:t>
             </w:r>
             <w:r>
               <w:rPr>
@@ -707,7 +857,7 @@
                 <w:noProof/>
                 <w:webHidden/>
               </w:rPr>
-              <w:instrText xml:space="preserve"> PAGEREF _Toc386786018 \h </w:instrText>
+              <w:instrText xml:space="preserve"> PAGEREF _Toc412728386 \h </w:instrText>
             </w:r>
             <w:r>
               <w:rPr>
@@ -727,81 +877,11 @@
                 <w:noProof/>
                 <w:webHidden/>
               </w:rPr>
-              <w:t>2</w:t>
-            </w:r>
-            <w:r>
-              <w:rPr>
-                <w:noProof/>
-                <w:webHidden/>
-              </w:rPr>
-              <w:fldChar w:fldCharType="end"/>
-            </w:r>
-          </w:hyperlink>
-        </w:p>
-        <w:p>
-          <w:pPr>
-            <w:pStyle w:val="TOC2"/>
-            <w:tabs>
-              <w:tab w:val="left" w:pos="880"/>
-              <w:tab w:val="right" w:leader="dot" w:pos="9350"/>
-            </w:tabs>
-            <w:rPr>
-              <w:rStyle w:val="Hyperlink"/>
-            </w:rPr>
-          </w:pPr>
-          <w:hyperlink w:anchor="_Toc386786019" w:history="1">
-            <w:r>
-              <w:rPr>
-                <w:rStyle w:val="Hyperlink"/>
-                <w:noProof/>
-              </w:rPr>
-              <w:t>2.4 Permitting</w:t>
-            </w:r>
-            <w:r>
-              <w:rPr>
-                <w:rStyle w:val="Hyperlink"/>
-                <w:webHidden/>
-              </w:rPr>
-              <w:tab/>
-            </w:r>
-            <w:r>
-              <w:rPr>
-                <w:rStyle w:val="Hyperlink"/>
-                <w:webHidden/>
-              </w:rPr>
-              <w:fldChar w:fldCharType="begin"/>
-            </w:r>
-            <w:r>
-              <w:rPr>
-                <w:rStyle w:val="Hyperlink"/>
-                <w:webHidden/>
-              </w:rPr>
-              <w:instrText xml:space="preserve"> PAGEREF _Toc386786019 \h </w:instrText>
-            </w:r>
-            <w:r>
-              <w:rPr>
-                <w:rStyle w:val="Hyperlink"/>
-                <w:webHidden/>
-              </w:rPr>
-            </w:r>
-            <w:r>
-              <w:rPr>
-                <w:rStyle w:val="Hyperlink"/>
-                <w:webHidden/>
-              </w:rPr>
-              <w:fldChar w:fldCharType="separate"/>
-            </w:r>
-            <w:r>
-              <w:rPr>
-                <w:rStyle w:val="Hyperlink"/>
-                <w:noProof/>
-                <w:webHidden/>
-              </w:rPr>
-              <w:t>2</w:t>
-            </w:r>
-            <w:r>
-              <w:rPr>
-                <w:rStyle w:val="Hyperlink"/>
+              <w:t>4</w:t>
+            </w:r>
+            <w:r>
+              <w:rPr>
+                <w:noProof/>
                 <w:webHidden/>
               </w:rPr>
               <w:fldChar w:fldCharType="end"/>
@@ -820,13 +900,13 @@
               <w:lang w:eastAsia="en-US"/>
             </w:rPr>
           </w:pPr>
-          <w:hyperlink w:anchor="_Toc386786020" w:history="1">
+          <w:hyperlink w:anchor="_Toc412728387" w:history="1">
             <w:r>
               <w:rPr>
                 <w:rStyle w:val="Hyperlink"/>
                 <w:noProof/>
               </w:rPr>
-              <w:t>3</w:t>
+              <w:t>4</w:t>
             </w:r>
             <w:r>
               <w:rPr>
@@ -840,7 +920,7 @@
                 <w:rStyle w:val="Hyperlink"/>
                 <w:noProof/>
               </w:rPr>
-              <w:t>Field data</w:t>
+              <w:t>Results</w:t>
             </w:r>
             <w:r>
               <w:rPr>
@@ -861,7 +941,7 @@
                 <w:noProof/>
                 <w:webHidden/>
               </w:rPr>
-              <w:instrText xml:space="preserve"> PAGEREF _Toc386786020 \h </w:instrText>
+              <w:instrText xml:space="preserve"> PAGEREF _Toc412728387 \h </w:instrText>
             </w:r>
             <w:r>
               <w:rPr>
@@ -881,7 +961,7 @@
                 <w:noProof/>
                 <w:webHidden/>
               </w:rPr>
-              <w:t>2</w:t>
+              <w:t>4</w:t>
             </w:r>
             <w:r>
               <w:rPr>
@@ -904,13 +984,13 @@
               <w:lang w:eastAsia="en-US"/>
             </w:rPr>
           </w:pPr>
-          <w:hyperlink w:anchor="_Toc386786021" w:history="1">
+          <w:hyperlink w:anchor="_Toc412728388" w:history="1">
             <w:r>
               <w:rPr>
                 <w:rStyle w:val="Hyperlink"/>
                 <w:noProof/>
               </w:rPr>
-              <w:t>4</w:t>
+              <w:t>5</w:t>
             </w:r>
             <w:r>
               <w:rPr>
@@ -924,7 +1004,7 @@
                 <w:rStyle w:val="Hyperlink"/>
                 <w:noProof/>
               </w:rPr>
-              <w:t>Dissemination of project results</w:t>
+              <w:t>Discussion/Conclusion</w:t>
             </w:r>
             <w:r>
               <w:rPr>
@@ -945,7 +1025,7 @@
                 <w:noProof/>
                 <w:webHidden/>
               </w:rPr>
-              <w:instrText xml:space="preserve"> PAGEREF _Toc386786021 \h </w:instrText>
+              <w:instrText xml:space="preserve"> PAGEREF _Toc412728388 \h </w:instrText>
             </w:r>
             <w:r>
               <w:rPr>
@@ -965,91 +1045,7 @@
                 <w:noProof/>
                 <w:webHidden/>
               </w:rPr>
-              <w:t>2</w:t>
-            </w:r>
-            <w:r>
-              <w:rPr>
-                <w:noProof/>
-                <w:webHidden/>
-              </w:rPr>
-              <w:fldChar w:fldCharType="end"/>
-            </w:r>
-          </w:hyperlink>
-        </w:p>
-        <w:p>
-          <w:pPr>
-            <w:pStyle w:val="TOC2"/>
-            <w:tabs>
-              <w:tab w:val="left" w:pos="880"/>
-              <w:tab w:val="right" w:leader="dot" w:pos="9350"/>
-            </w:tabs>
-            <w:rPr>
-              <w:noProof/>
-              <w:lang w:eastAsia="en-US"/>
-            </w:rPr>
-          </w:pPr>
-          <w:hyperlink w:anchor="_Toc386786022" w:history="1">
-            <w:r>
-              <w:rPr>
-                <w:rStyle w:val="Hyperlink"/>
-                <w:noProof/>
-              </w:rPr>
-              <w:t>4.1</w:t>
-            </w:r>
-            <w:r>
-              <w:rPr>
-                <w:noProof/>
-                <w:lang w:eastAsia="en-US"/>
-              </w:rPr>
-              <w:tab/>
-            </w:r>
-            <w:r>
-              <w:rPr>
-                <w:rStyle w:val="Hyperlink"/>
-                <w:noProof/>
-              </w:rPr>
-              <w:t>Availability of data</w:t>
-            </w:r>
-            <w:r>
-              <w:rPr>
-                <w:noProof/>
-                <w:webHidden/>
-              </w:rPr>
-              <w:tab/>
-            </w:r>
-            <w:r>
-              <w:rPr>
-                <w:noProof/>
-                <w:webHidden/>
-              </w:rPr>
-              <w:fldChar w:fldCharType="begin"/>
-            </w:r>
-            <w:r>
-              <w:rPr>
-                <w:noProof/>
-                <w:webHidden/>
-              </w:rPr>
-              <w:instrText xml:space="preserve"> PAGEREF _Toc386786022 \h </w:instrText>
-            </w:r>
-            <w:r>
-              <w:rPr>
-                <w:noProof/>
-                <w:webHidden/>
-              </w:rPr>
-            </w:r>
-            <w:r>
-              <w:rPr>
-                <w:noProof/>
-                <w:webHidden/>
-              </w:rPr>
-              <w:fldChar w:fldCharType="separate"/>
-            </w:r>
-            <w:r>
-              <w:rPr>
-                <w:noProof/>
-                <w:webHidden/>
-              </w:rPr>
-              <w:t>2</w:t>
+              <w:t>5</w:t>
             </w:r>
             <w:r>
               <w:rPr>
@@ -1072,13 +1068,13 @@
               <w:lang w:eastAsia="en-US"/>
             </w:rPr>
           </w:pPr>
-          <w:hyperlink w:anchor="_Toc386786023" w:history="1">
+          <w:hyperlink w:anchor="_Toc412728389" w:history="1">
             <w:r>
               <w:rPr>
                 <w:rStyle w:val="Hyperlink"/>
                 <w:noProof/>
               </w:rPr>
-              <w:t>5</w:t>
+              <w:t>6</w:t>
             </w:r>
             <w:r>
               <w:rPr>
@@ -1092,7 +1088,7 @@
                 <w:rStyle w:val="Hyperlink"/>
                 <w:noProof/>
               </w:rPr>
-              <w:t>Acknowledgements</w:t>
+              <w:t>Adaptive Management &amp; Lessons Learned</w:t>
             </w:r>
             <w:r>
               <w:rPr>
@@ -1113,7 +1109,7 @@
                 <w:noProof/>
                 <w:webHidden/>
               </w:rPr>
-              <w:instrText xml:space="preserve"> PAGEREF _Toc386786023 \h </w:instrText>
+              <w:instrText xml:space="preserve"> PAGEREF _Toc412728389 \h </w:instrText>
             </w:r>
             <w:r>
               <w:rPr>
@@ -1133,7 +1129,7 @@
                 <w:noProof/>
                 <w:webHidden/>
               </w:rPr>
-              <w:t>2</w:t>
+              <w:t>6</w:t>
             </w:r>
             <w:r>
               <w:rPr>
@@ -1156,17 +1152,101 @@
               <w:lang w:eastAsia="en-US"/>
             </w:rPr>
           </w:pPr>
-          <w:hyperlink w:anchor="_Toc386786024" w:history="1">
+          <w:hyperlink w:anchor="_Toc412728390" w:history="1">
             <w:r>
               <w:rPr>
                 <w:rStyle w:val="Hyperlink"/>
                 <w:noProof/>
               </w:rPr>
+              <w:t>7</w:t>
+            </w:r>
+            <w:r>
+              <w:rPr>
+                <w:noProof/>
+                <w:lang w:eastAsia="en-US"/>
+              </w:rPr>
+              <w:tab/>
+            </w:r>
+            <w:r>
+              <w:rPr>
+                <w:rStyle w:val="Hyperlink"/>
+                <w:noProof/>
+              </w:rPr>
+              <w:t>Acknowledgements</w:t>
+            </w:r>
+            <w:r>
+              <w:rPr>
+                <w:noProof/>
+                <w:webHidden/>
+              </w:rPr>
+              <w:tab/>
+            </w:r>
+            <w:r>
+              <w:rPr>
+                <w:noProof/>
+                <w:webHidden/>
+              </w:rPr>
+              <w:fldChar w:fldCharType="begin"/>
+            </w:r>
+            <w:r>
+              <w:rPr>
+                <w:noProof/>
+                <w:webHidden/>
+              </w:rPr>
+              <w:instrText xml:space="preserve"> PAGEREF _Toc412728390 \h </w:instrText>
+            </w:r>
+            <w:r>
+              <w:rPr>
+                <w:noProof/>
+                <w:webHidden/>
+              </w:rPr>
+            </w:r>
+            <w:r>
+              <w:rPr>
+                <w:noProof/>
+                <w:webHidden/>
+              </w:rPr>
+              <w:fldChar w:fldCharType="separate"/>
+            </w:r>
+            <w:r>
+              <w:rPr>
+                <w:noProof/>
+                <w:webHidden/>
+              </w:rPr>
               <w:t>6</w:t>
             </w:r>
             <w:r>
               <w:rPr>
                 <w:noProof/>
+                <w:webHidden/>
+              </w:rPr>
+              <w:fldChar w:fldCharType="end"/>
+            </w:r>
+          </w:hyperlink>
+        </w:p>
+        <w:p>
+          <w:pPr>
+            <w:pStyle w:val="TOC1"/>
+            <w:tabs>
+              <w:tab w:val="left" w:pos="440"/>
+              <w:tab w:val="right" w:leader="dot" w:pos="9350"/>
+            </w:tabs>
+            <w:rPr>
+              <w:noProof/>
+              <w:lang w:eastAsia="en-US"/>
+            </w:rPr>
+          </w:pPr>
+          <w:hyperlink w:anchor="_Toc412728391" w:history="1">
+            <w:r>
+              <w:rPr>
+                <w:rStyle w:val="Hyperlink"/>
+                <w:noProof/>
+              </w:rPr>
+              <w:t>8</w:t>
+            </w:r>
+            <w:r>
+              <w:rPr>
+                <w:noProof/>
                 <w:lang w:eastAsia="en-US"/>
               </w:rPr>
               <w:tab/>
@@ -1176,7 +1256,7 @@
                 <w:rStyle w:val="Hyperlink"/>
                 <w:noProof/>
               </w:rPr>
-              <w:t>Literature cited</w:t>
+              <w:t>References</w:t>
             </w:r>
             <w:r>
               <w:rPr>
@@ -1197,7 +1277,7 @@
                 <w:noProof/>
                 <w:webHidden/>
               </w:rPr>
-              <w:instrText xml:space="preserve"> PAGEREF _Toc386786024 \h </w:instrText>
+              <w:instrText xml:space="preserve"> PAGEREF _Toc412728391 \h </w:instrText>
             </w:r>
             <w:r>
               <w:rPr>
@@ -1217,7 +1297,160 @@
                 <w:noProof/>
                 <w:webHidden/>
               </w:rPr>
-              <w:t>2</w:t>
+              <w:t>6</w:t>
+            </w:r>
+            <w:r>
+              <w:rPr>
+                <w:noProof/>
+                <w:webHidden/>
+              </w:rPr>
+              <w:fldChar w:fldCharType="end"/>
+            </w:r>
+          </w:hyperlink>
+        </w:p>
+        <w:p>
+          <w:pPr>
+            <w:pStyle w:val="TOC1"/>
+            <w:tabs>
+              <w:tab w:val="left" w:pos="440"/>
+              <w:tab w:val="right" w:leader="dot" w:pos="9350"/>
+            </w:tabs>
+            <w:rPr>
+              <w:noProof/>
+              <w:lang w:eastAsia="en-US"/>
+            </w:rPr>
+          </w:pPr>
+          <w:hyperlink w:anchor="_Toc412728392" w:history="1">
+            <w:r>
+              <w:rPr>
+                <w:rStyle w:val="Hyperlink"/>
+                <w:noProof/>
+              </w:rPr>
+              <w:t>9</w:t>
+            </w:r>
+            <w:r>
+              <w:rPr>
+                <w:noProof/>
+                <w:lang w:eastAsia="en-US"/>
+              </w:rPr>
+              <w:tab/>
+            </w:r>
+            <w:r>
+              <w:rPr>
+                <w:rStyle w:val="Hyperlink"/>
+                <w:noProof/>
+              </w:rPr>
+              <w:t>Appendices</w:t>
+            </w:r>
+            <w:r>
+              <w:rPr>
+                <w:noProof/>
+                <w:webHidden/>
+              </w:rPr>
+              <w:tab/>
+            </w:r>
+            <w:r>
+              <w:rPr>
+                <w:noProof/>
+                <w:webHidden/>
+              </w:rPr>
+              <w:fldChar w:fldCharType="begin"/>
+            </w:r>
+            <w:r>
+              <w:rPr>
+                <w:noProof/>
+                <w:webHidden/>
+              </w:rPr>
+              <w:instrText xml:space="preserve"> PAGEREF _Toc412728392 \h </w:instrText>
+            </w:r>
+            <w:r>
+              <w:rPr>
+                <w:noProof/>
+                <w:webHidden/>
+              </w:rPr>
+            </w:r>
+            <w:r>
+              <w:rPr>
+                <w:noProof/>
+                <w:webHidden/>
+              </w:rPr>
+              <w:fldChar w:fldCharType="separate"/>
+            </w:r>
+            <w:r>
+              <w:rPr>
+                <w:noProof/>
+                <w:webHidden/>
+              </w:rPr>
+              <w:t>6</w:t>
+            </w:r>
+            <w:r>
+              <w:rPr>
+                <w:noProof/>
+                <w:webHidden/>
+              </w:rPr>
+              <w:fldChar w:fldCharType="end"/>
+            </w:r>
+          </w:hyperlink>
+        </w:p>
+        <w:p>
+          <w:pPr>
+            <w:pStyle w:val="TOC2"/>
+            <w:tabs>
+              <w:tab w:val="right" w:leader="dot" w:pos="9350"/>
+            </w:tabs>
+            <w:rPr>
+              <w:noProof/>
+              <w:lang w:eastAsia="en-US"/>
+            </w:rPr>
+          </w:pPr>
+          <w:hyperlink w:anchor="_Toc412728393" w:history="1">
+            <w:r>
+              <w:rPr>
+                <w:rStyle w:val="Hyperlink"/>
+                <w:noProof/>
+              </w:rPr>
+              <w:t>A.1: Data sets or products:</w:t>
+            </w:r>
+            <w:r>
+              <w:rPr>
+                <w:noProof/>
+                <w:webHidden/>
+              </w:rPr>
+              <w:tab/>
+            </w:r>
+            <w:r>
+              <w:rPr>
+                <w:noProof/>
+                <w:webHidden/>
+              </w:rPr>
+              <w:fldChar w:fldCharType="begin"/>
+            </w:r>
+            <w:r>
+              <w:rPr>
+                <w:noProof/>
+                <w:webHidden/>
+              </w:rPr>
+              <w:instrText xml:space="preserve"> PAGEREF _Toc412728393 \h </w:instrText>
+            </w:r>
+            <w:r>
+              <w:rPr>
+                <w:noProof/>
+                <w:webHidden/>
+              </w:rPr>
+            </w:r>
+            <w:r>
+              <w:rPr>
+                <w:noProof/>
+                <w:webHidden/>
+              </w:rPr>
+              <w:fldChar w:fldCharType="separate"/>
+            </w:r>
+            <w:r>
+              <w:rPr>
+                <w:noProof/>
+                <w:webHidden/>
+              </w:rPr>
+              <w:t>7</w:t>
             </w:r>
             <w:r>
               <w:rPr>
@@ -1266,14 +1499,210 @@
       <w:pPr>
         <w:pStyle w:val="Heading1"/>
       </w:pPr>
-      <w:bookmarkStart w:id="6" w:name="_Toc386786014"/>
+      <w:bookmarkStart w:id="1" w:name="_Toc400107061"/>
+      <w:bookmarkStart w:id="2" w:name="_Toc412728381"/>
       <w:r>
         <w:lastRenderedPageBreak/>
+        <w:t>Abstract</w:t>
+      </w:r>
+      <w:bookmarkEnd w:id="1"/>
+      <w:bookmarkEnd w:id="2"/>
+    </w:p>
+    <w:p/>
+    <w:p>
+      <w:pPr>
+        <w:spacing w:line="360" w:lineRule="auto"/>
+      </w:pPr>
+      <w:r>
+        <w:t xml:space="preserve">The abstract should consist of one paragraph (up to 500 words) that concisely states why and (generally) how the study was done, as well as what the results were and what they mean.  </w:t>
+      </w:r>
+      <w:r>
+        <w:t>They</w:t>
+      </w:r>
+      <w:r>
+        <w:t xml:space="preserve"> should </w:t>
+      </w:r>
+      <w:r>
+        <w:t xml:space="preserve">also </w:t>
+      </w:r>
+      <w:r>
+        <w:t>include any lessons learned</w:t>
+      </w:r>
+      <w:r>
+        <w:t>.</w:t>
+      </w:r>
+      <w:r>
+        <w:t xml:space="preserve"> The abstract should not simply outline the contents or present the methods in detail. Citations </w:t>
+      </w:r>
+      <w:r>
+        <w:t>should not be presented in</w:t>
+      </w:r>
+      <w:r>
+        <w:t xml:space="preserve"> abstracts, and </w:t>
+      </w:r>
+      <w:r>
+        <w:t>acronyms</w:t>
+      </w:r>
+      <w:r>
+        <w:t xml:space="preserve"> should be used sparingly. Detailed statistical results should be reserved for the main text. Because abstracts tend to be more widely read than complete papers, authors should </w:t>
+      </w:r>
+      <w:r>
+        <w:t>make</w:t>
+      </w:r>
+      <w:r>
+        <w:t xml:space="preserve"> them </w:t>
+      </w:r>
+      <w:r>
+        <w:t>concise</w:t>
+      </w:r>
+      <w:r>
+        <w:t>, clear, and applied.</w:t>
+      </w:r>
+    </w:p>
+    <w:p>
+      <w:pPr>
+        <w:pStyle w:val="Heading1"/>
+      </w:pPr>
+      <w:bookmarkStart w:id="3" w:name="_Toc412728382"/>
+      <w:r>
         <w:t>Introduction</w:t>
       </w:r>
-      <w:bookmarkEnd w:id="6"/>
+      <w:bookmarkEnd w:id="3"/>
     </w:p>
     <w:p/>
+    <w:p>
+      <w:pPr>
+        <w:spacing w:line="360" w:lineRule="auto"/>
+      </w:pPr>
+      <w:r>
+        <w:t xml:space="preserve">The introduction should provide context for the work </w:t>
+      </w:r>
+      <w:r>
+        <w:t>being reported</w:t>
+      </w:r>
+      <w:r>
+        <w:t xml:space="preserve">. In doing so, it should present a general overview of previous literature and </w:t>
+      </w:r>
+      <w:r>
+        <w:t xml:space="preserve">previous </w:t>
+      </w:r>
+      <w:r>
+        <w:t>work on the subject</w:t>
+      </w:r>
+      <w:r>
+        <w:t xml:space="preserve"> to</w:t>
+      </w:r>
+      <w:r>
+        <w:t xml:space="preserve"> guid</w:t>
+      </w:r>
+      <w:r>
+        <w:t>e</w:t>
+      </w:r>
+      <w:r>
+        <w:t xml:space="preserve"> the reader to the report’s purpose and importance.  When applicable, the introduction should include a brief description of the study area</w:t>
+      </w:r>
+      <w:r>
+        <w:t xml:space="preserve"> to</w:t>
+      </w:r>
+      <w:r>
+        <w:t xml:space="preserve"> provid</w:t>
+      </w:r>
+      <w:r>
+        <w:t>e</w:t>
+      </w:r>
+      <w:r>
+        <w:t xml:space="preserve"> geographic and biological context.</w:t>
+      </w:r>
+      <w:r>
+        <w:t xml:space="preserve">  Relationships</w:t>
+      </w:r>
+      <w:r>
+        <w:t xml:space="preserve"> between the purpose of the work and </w:t>
+      </w:r>
+      <w:r>
+        <w:t xml:space="preserve">strategies for </w:t>
+      </w:r>
+      <w:r>
+        <w:t>habitat restoration, predation</w:t>
+      </w:r>
+      <w:r>
+        <w:t>,</w:t>
+      </w:r>
+      <w:r>
+        <w:t xml:space="preserve"> or hatchery and </w:t>
+      </w:r>
+      <w:proofErr w:type="spellStart"/>
+      <w:r>
+        <w:t>hydrosystem</w:t>
+      </w:r>
+      <w:proofErr w:type="spellEnd"/>
+      <w:r>
+        <w:t xml:space="preserve"> operations</w:t>
+      </w:r>
+      <w:r>
+        <w:t xml:space="preserve"> should be described</w:t>
+      </w:r>
+      <w:r>
+        <w:t xml:space="preserve">.    </w:t>
+      </w:r>
+      <w:r>
+        <w:t>D</w:t>
+      </w:r>
+      <w:r>
+        <w:t xml:space="preserve">o not provide an exhaustive history of the project.  </w:t>
+      </w:r>
+      <w:r>
+        <w:rPr>
+          <w:i/>
+        </w:rPr>
+        <w:t xml:space="preserve">The </w:t>
+      </w:r>
+      <w:r>
+        <w:rPr>
+          <w:i/>
+        </w:rPr>
+        <w:t xml:space="preserve">type of RM&amp;E being conducted </w:t>
+      </w:r>
+      <w:r>
+        <w:rPr>
+          <w:i/>
+        </w:rPr>
+        <w:t xml:space="preserve">must be identified </w:t>
+      </w:r>
+      <w:r>
+        <w:rPr>
+          <w:i/>
+        </w:rPr>
+        <w:t>(research, status and trend monitoring, or action effectiveness).  For research projects and action effectiveness projects, include hypotheses</w:t>
+      </w:r>
+      <w:r>
+        <w:rPr>
+          <w:i/>
+        </w:rPr>
+        <w:t xml:space="preserve">, </w:t>
+      </w:r>
+      <w:r>
+        <w:rPr>
+          <w:i/>
+        </w:rPr>
+        <w:t>related uncertainties</w:t>
+      </w:r>
+      <w:r>
+        <w:rPr>
+          <w:i/>
+        </w:rPr>
+        <w:t>, and a timeline for your study including the start and anticipated end date</w:t>
+      </w:r>
+      <w:r>
+        <w:rPr>
+          <w:i/>
+        </w:rPr>
+        <w:t>.</w:t>
+      </w:r>
+      <w:r>
+        <w:t xml:space="preserve">  </w:t>
+      </w:r>
+    </w:p>
     <w:p>
       <w:r>
         <w:t xml:space="preserve">Following the Wildlife </w:t>
@@ -1344,7 +1773,11 @@
         <w:t>Specifically the ISRP said that: “</w:t>
       </w:r>
       <w:r>
-        <w:t>The progress report meets the ISRP’s previous qualifications from the Wildlife Category Review by providing a very good summary of analytical approaches and a thoughtful and rigorous preliminary analysis of data. The ISRP believes this wildlife M&amp;E approach can be used in other areas. However, if the use of the approach is expanded to other areas, the ISRP recommends that the sponsors develop a companion document where the analytical approaches are</w:t>
+        <w:t xml:space="preserve">The progress report meets the ISRP’s previous qualifications from the Wildlife Category Review by providing a very good summary of analytical approaches and a thoughtful and rigorous preliminary analysis of data. The ISRP believes this wildlife M&amp;E approach can be used in other areas. However, if the use of the approach is expanded to other </w:t>
+      </w:r>
+      <w:r>
+        <w:lastRenderedPageBreak/>
+        <w:t>areas, the ISRP recommends that the sponsors develop a companion document where the analytical approaches are</w:t>
       </w:r>
       <w:r>
         <w:t xml:space="preserve"> explained in more detail. This companion document can be provided to the ISRP during the next review process.</w:t>
@@ -1357,21 +1790,62 @@
       <w:pPr>
         <w:pStyle w:val="Heading1"/>
       </w:pPr>
-      <w:bookmarkStart w:id="7" w:name="_Toc386786015"/>
-      <w:r>
-        <w:t>Field sampling</w:t>
-      </w:r>
-      <w:bookmarkEnd w:id="7"/>
-    </w:p>
+      <w:bookmarkStart w:id="4" w:name="_Toc412728383"/>
+      <w:r>
+        <w:t>Methods</w:t>
+      </w:r>
+      <w:bookmarkEnd w:id="4"/>
+    </w:p>
+    <w:p>
+      <w:pPr>
+        <w:spacing w:line="360" w:lineRule="auto"/>
+      </w:pPr>
+      <w:r>
+        <w:t xml:space="preserve">The methods section </w:t>
+      </w:r>
+      <w:r>
+        <w:t>describes</w:t>
+      </w:r>
+      <w:r>
+        <w:t xml:space="preserve"> </w:t>
+      </w:r>
+      <w:r>
+        <w:t>what was done, where it was done, and when it was done</w:t>
+      </w:r>
+      <w:r>
+        <w:t xml:space="preserve">.  </w:t>
+      </w:r>
+      <w:r>
+        <w:t xml:space="preserve">Authors should provide a high-level description of the methods, accompanied by relevant links to protocols in </w:t>
+      </w:r>
+      <w:hyperlink r:id="rId9" w:history="1">
+        <w:r>
+          <w:rPr>
+            <w:rStyle w:val="Hyperlink"/>
+          </w:rPr>
+          <w:t>MonitoringMethods.org</w:t>
+        </w:r>
+      </w:hyperlink>
+      <w:r>
+        <w:t xml:space="preserve">.  Well-designed maps can reduce the need for detailed descriptions of study sites as part of the overall methods section.  </w:t>
+      </w:r>
+      <w:r>
+        <w:t xml:space="preserve">Projects with metric and indicator data for each protocol can provide those in a separate appendix at the end of the </w:t>
+      </w:r>
+      <w:r>
+        <w:t>report.</w:t>
+      </w:r>
+    </w:p>
+    <w:p/>
     <w:p>
       <w:pPr>
         <w:pStyle w:val="Heading2"/>
       </w:pPr>
-      <w:bookmarkStart w:id="8" w:name="_Toc386786016"/>
+      <w:bookmarkStart w:id="5" w:name="_Toc412728384"/>
       <w:r>
         <w:t>Monitoring locations</w:t>
       </w:r>
-      <w:bookmarkEnd w:id="8"/>
+      <w:bookmarkEnd w:id="5"/>
     </w:p>
     <w:p>
       <w:pPr>
@@ -1778,7 +2252,7 @@
       <w:pPr>
         <w:keepNext/>
       </w:pPr>
-      <w:bookmarkStart w:id="9" w:name="Table1"/>
+      <w:bookmarkStart w:id="6" w:name="Table1"/>
       <w:r>
         <w:t xml:space="preserve">Table </w:t>
       </w:r>
@@ -1813,7 +2287,7 @@
         <w:t xml:space="preserve">. </w:t>
       </w:r>
     </w:p>
-    <w:bookmarkEnd w:id="9"/>
+    <w:bookmarkEnd w:id="6"/>
     <w:p>
       <w:pPr>
         <w:spacing w:after="0"/>
@@ -1836,11 +2310,11 @@
       <w:pPr>
         <w:pStyle w:val="Heading2"/>
       </w:pPr>
-      <w:bookmarkStart w:id="10" w:name="_Toc386786017"/>
+      <w:bookmarkStart w:id="7" w:name="_Toc412728385"/>
       <w:r>
         <w:t>Vegetation sampling</w:t>
       </w:r>
-      <w:bookmarkEnd w:id="10"/>
+      <w:bookmarkEnd w:id="7"/>
     </w:p>
     <w:p/>
     <w:p>
@@ -1856,6 +2330,7 @@
           <w:rFonts w:eastAsia="Times New Roman" w:cs="Times New Roman"/>
           <w:szCs w:val="20"/>
         </w:rPr>
+        <w:lastRenderedPageBreak/>
         <w:t xml:space="preserve">Composition and structure of the vegetation are typically the first things to be addressed in terrestrial ecological restoration projects. In some cases, soil amendments or other changes to the physical environment might be necessary before this can proceed. Vegetation provides the template for inclusion </w:t>
       </w:r>
       <w:r>
@@ -2166,11 +2641,11 @@
       <w:pPr>
         <w:pStyle w:val="Heading2"/>
       </w:pPr>
-      <w:bookmarkStart w:id="11" w:name="_Toc386786018"/>
+      <w:bookmarkStart w:id="8" w:name="_Toc412728386"/>
       <w:r>
         <w:t>Vertebrate sampling</w:t>
       </w:r>
-      <w:bookmarkEnd w:id="11"/>
+      <w:bookmarkEnd w:id="8"/>
     </w:p>
     <w:p/>
     <w:p>
@@ -2242,190 +2717,662 @@
       </w:r>
     </w:p>
     <w:p>
+      <w:r>
+        <w:t xml:space="preserve">Scientific collecting permits were approved by </w:t>
+      </w:r>
+      <w:r>
+        <w:t xml:space="preserve">the Idaho Department of Fish and Game. </w:t>
+      </w:r>
+      <w:r>
+        <w:t xml:space="preserve">Required annual reports were provided to both agencies in </w:t>
+      </w:r>
+      <w:r>
+        <w:t xml:space="preserve">February 2015. </w:t>
+      </w:r>
+      <w:r>
+        <w:t>Environmental compliance requirements of the Bonneville Power Administration were met. Approval by the Eastern Washington University Institutional Animal Care and Use Committee was renewed.</w:t>
+      </w:r>
+    </w:p>
+    <w:p>
       <w:pPr>
         <w:pStyle w:val="Heading1"/>
+      </w:pPr>
+      <w:bookmarkStart w:id="9" w:name="_Toc400107064"/>
+      <w:bookmarkStart w:id="10" w:name="_Toc412728387"/>
+      <w:r>
+        <w:t>Results</w:t>
+      </w:r>
+      <w:bookmarkEnd w:id="9"/>
+      <w:bookmarkEnd w:id="10"/>
+    </w:p>
+    <w:p>
+      <w:pPr>
+        <w:spacing w:line="360" w:lineRule="auto"/>
+      </w:pPr>
+      <w:r>
+        <w:t>It</w:t>
+      </w:r>
+      <w:r>
+        <w:t xml:space="preserve"> is preferable to present detailed results in tables</w:t>
+      </w:r>
+      <w:r>
+        <w:t>, figures, and graphs, especially when numerical precision is important.  The interpretation and application of the results should be explained in the Discussion/Conclusion section below.</w:t>
+      </w:r>
+      <w:r>
+        <w:t xml:space="preserve">  Results should be presented in biologically meaningful terms</w:t>
+      </w:r>
+      <w:r>
+        <w:t xml:space="preserve"> </w:t>
+      </w:r>
+      <w:r>
+        <w:t>and should be organized by topic</w:t>
+      </w:r>
+      <w:r>
+        <w:t xml:space="preserve"> and</w:t>
+      </w:r>
+      <w:r>
+        <w:t xml:space="preserve"> species</w:t>
+      </w:r>
+      <w:r>
+        <w:t xml:space="preserve">, including by </w:t>
+      </w:r>
+      <w:r>
+        <w:t>ESU</w:t>
+      </w:r>
+      <w:r>
+        <w:t xml:space="preserve">, </w:t>
+      </w:r>
+      <w:r>
+        <w:lastRenderedPageBreak/>
+        <w:t>DPS, or MPG as appropriate</w:t>
+      </w:r>
+      <w:r>
+        <w:t xml:space="preserve">.  Data illustrating </w:t>
+      </w:r>
+      <w:r>
+        <w:t xml:space="preserve">time </w:t>
+      </w:r>
+      <w:r>
+        <w:t xml:space="preserve">trends should be displayed in cumulative figures and </w:t>
+      </w:r>
+      <w:r>
+        <w:t>include</w:t>
+      </w:r>
+      <w:r>
+        <w:t xml:space="preserve"> relevant</w:t>
+      </w:r>
+      <w:r>
+        <w:t xml:space="preserve"> previous</w:t>
+      </w:r>
+      <w:r>
+        <w:t xml:space="preserve"> data.  </w:t>
+      </w:r>
+      <w:r>
+        <w:t>S</w:t>
+      </w:r>
+      <w:r>
+        <w:t>ummary data should not be refined to the point that the reader cannot verify the analyses or use the information for other purposes</w:t>
+      </w:r>
+      <w:r>
+        <w:t>.  Raw d</w:t>
+      </w:r>
+      <w:r>
+        <w:t>ata</w:t>
+      </w:r>
+      <w:r>
+        <w:t xml:space="preserve"> and instructions for how to access data sets</w:t>
+      </w:r>
+      <w:r>
+        <w:t xml:space="preserve"> should only be included in the appendices</w:t>
+      </w:r>
+      <w:r>
+        <w:t xml:space="preserve">. </w:t>
+      </w:r>
+      <w:r>
+        <w:t xml:space="preserve"> When presenting the results of statistical tests, </w:t>
+      </w:r>
+      <w:r>
+        <w:t xml:space="preserve">please </w:t>
+      </w:r>
+      <w:r>
+        <w:t xml:space="preserve">report the type of test, sample or effect sizes, and the significance level (P-value).  </w:t>
+      </w:r>
+      <w:r>
+        <w:t>The d</w:t>
+      </w:r>
+      <w:r>
+        <w:t xml:space="preserve">iscussion of results should be included in the </w:t>
+      </w:r>
+      <w:r>
+        <w:t>Discussion/Conclusion</w:t>
+      </w:r>
+      <w:r>
+        <w:t xml:space="preserve"> section.  </w:t>
+      </w:r>
+    </w:p>
+    <w:p/>
+    <w:p>
+      <w:r>
+        <w:t>Field</w:t>
+      </w:r>
+      <w:r>
+        <w:t xml:space="preserve"> </w:t>
+      </w:r>
+      <w:r>
+        <w:t xml:space="preserve">work was conducted from June through September </w:t>
+      </w:r>
+      <w:r>
+        <w:t>2014</w:t>
+      </w:r>
+      <w:r>
+        <w:t xml:space="preserve">. </w:t>
+      </w:r>
+      <w:r>
+        <w:rPr>
+          <w:color w:val="FF0000"/>
+        </w:rPr>
+        <w:t xml:space="preserve">Relative to previous years, we had very large sample sizes for amphibians and small mammals (Table 2). </w:t>
+      </w:r>
+      <w:r>
+        <w:t xml:space="preserve">Full analysis of these data will be provided in our next annual report. Data summaries are now available online (see next section). </w:t>
+      </w:r>
+    </w:p>
+    <w:p>
+      <w:bookmarkStart w:id="11" w:name="Table2"/>
+      <w:r>
+        <w:t>Table 2</w:t>
+      </w:r>
+      <w:r>
+        <w:t xml:space="preserve">. </w:t>
+      </w:r>
+      <w:r>
+        <w:t xml:space="preserve">Number </w:t>
+      </w:r>
+      <w:r>
+        <w:t xml:space="preserve">of records obtained </w:t>
+      </w:r>
+      <w:r>
+        <w:t xml:space="preserve">and number of species identified for each species group </w:t>
+      </w:r>
+      <w:r>
+        <w:t>in 2014</w:t>
+      </w:r>
+      <w:r>
+        <w:t xml:space="preserve">. </w:t>
+      </w:r>
+    </w:p>
+    <w:bookmarkEnd w:id="11"/>
+    <w:p>
+      <w:pPr>
+        <w:rPr>
+          <w:color w:val="FF0000"/>
+        </w:rPr>
+      </w:pPr>
+      <w:r>
+        <w:rPr>
+          <w:color w:val="FF0000"/>
+        </w:rPr>
+        <w:t>Add Table 2</w:t>
+      </w:r>
+    </w:p>
+    <w:p>
+      <w:pPr>
+        <w:pStyle w:val="Heading1"/>
+      </w:pPr>
+      <w:bookmarkStart w:id="12" w:name="_Toc400107065"/>
+      <w:bookmarkStart w:id="13" w:name="_Toc412728388"/>
+      <w:r>
+        <w:t>Discussion/Conclusion</w:t>
+      </w:r>
+      <w:bookmarkEnd w:id="12"/>
+      <w:bookmarkEnd w:id="13"/>
+    </w:p>
+    <w:p>
+      <w:pPr>
+        <w:spacing w:line="360" w:lineRule="auto"/>
+      </w:pPr>
+      <w:r>
+        <w:t xml:space="preserve">A good discussion provides broad syntheses and stresses the relevance of </w:t>
+      </w:r>
+      <w:r>
+        <w:t xml:space="preserve">the </w:t>
+      </w:r>
+      <w:r>
+        <w:t xml:space="preserve">findings, including the benefit to fish and wildlife. Authors should indicate the </w:t>
+      </w:r>
+      <w:r>
+        <w:t>importance</w:t>
+      </w:r>
+      <w:r>
+        <w:t xml:space="preserve"> of their work and how it relates to current knowledge.  If issues </w:t>
+      </w:r>
+      <w:r>
+        <w:t>during</w:t>
+      </w:r>
+      <w:r>
+        <w:t xml:space="preserve"> implementation of your work significantly impacted results, discuss those here.  </w:t>
+      </w:r>
+      <w:r>
+        <w:t>Please also h</w:t>
+      </w:r>
+      <w:r>
+        <w:t xml:space="preserve">ighlight lessons learned from your project that could inform future RM&amp;E work on a local and regional scale.  Informed speculation is acceptable as long as it is clearly identified as such.  Authors should avoid merely restating their results and/or (re)summarizing the literature.  </w:t>
+      </w:r>
+      <w:r>
+        <w:rPr>
+          <w:i/>
+        </w:rPr>
+        <w:t xml:space="preserve">For research and action effectiveness projects, </w:t>
+      </w:r>
+      <w:r>
+        <w:rPr>
+          <w:i/>
+        </w:rPr>
+        <w:t xml:space="preserve">please </w:t>
+      </w:r>
+      <w:r>
+        <w:rPr>
+          <w:i/>
+        </w:rPr>
+        <w:t>be sure to state whether hypotheses were accepted or rejected and whether your results addressed any critical uncertainties.</w:t>
+      </w:r>
+    </w:p>
+    <w:p>
+      <w:pPr>
+        <w:rPr>
+          <w:color w:val="FF0000"/>
+        </w:rPr>
+      </w:pPr>
+    </w:p>
+    <w:p>
+      <w:pPr>
+        <w:pStyle w:val="Heading1"/>
+      </w:pPr>
+      <w:bookmarkStart w:id="14" w:name="_Toc400107066"/>
+      <w:bookmarkStart w:id="15" w:name="_Toc412728389"/>
+      <w:r>
+        <w:lastRenderedPageBreak/>
+        <w:t>Adaptive Management &amp; Lessons Learned</w:t>
+      </w:r>
+      <w:bookmarkEnd w:id="14"/>
+      <w:bookmarkEnd w:id="15"/>
+    </w:p>
+    <w:p>
+      <w:pPr>
+        <w:spacing w:line="360" w:lineRule="auto"/>
+      </w:pPr>
+      <w:r>
+        <w:rPr>
+          <w:i/>
+        </w:rPr>
+        <w:t xml:space="preserve">In order to emphasize the application of results to management actions, adaptive management and lessons learned have been </w:t>
+      </w:r>
+      <w:r>
+        <w:rPr>
+          <w:i/>
+        </w:rPr>
+        <w:t>distinguished</w:t>
+      </w:r>
+      <w:r>
+        <w:rPr>
+          <w:i/>
+        </w:rPr>
+        <w:t xml:space="preserve"> as a separate section from the </w:t>
+      </w:r>
+      <w:r>
+        <w:rPr>
+          <w:i/>
+        </w:rPr>
+        <w:t>Discussion/Conclusion section.</w:t>
+      </w:r>
+    </w:p>
+    <w:p>
+      <w:pPr>
+        <w:spacing w:line="360" w:lineRule="auto"/>
+      </w:pPr>
+      <w:r>
+        <w:t>Please e</w:t>
+      </w:r>
+      <w:r>
+        <w:t>xplain how your results</w:t>
+      </w:r>
+      <w:r>
+        <w:t xml:space="preserve"> could be used by fish or wildlife managers to</w:t>
+      </w:r>
+      <w:r>
+        <w:t xml:space="preserve"> inform </w:t>
+      </w:r>
+      <w:hyperlink r:id="rId10" w:history="1">
+        <w:r>
+          <w:rPr>
+            <w:rStyle w:val="Hyperlink"/>
+          </w:rPr>
+          <w:t>program strategies</w:t>
+        </w:r>
+      </w:hyperlink>
+      <w:r>
+        <w:t xml:space="preserve">, including </w:t>
+      </w:r>
+      <w:r>
+        <w:t xml:space="preserve">habitat restoration, predation, or hatchery and </w:t>
+      </w:r>
+      <w:proofErr w:type="spellStart"/>
+      <w:r>
+        <w:t>hydrosystem</w:t>
+      </w:r>
+      <w:proofErr w:type="spellEnd"/>
+      <w:r>
+        <w:t xml:space="preserve"> operations.  </w:t>
+      </w:r>
+      <w:r>
+        <w:t>Describe</w:t>
+      </w:r>
+      <w:r>
+        <w:t xml:space="preserve"> how your results could be applied at the watershed, </w:t>
+      </w:r>
+      <w:proofErr w:type="spellStart"/>
+      <w:r>
+        <w:t>subbasin</w:t>
+      </w:r>
+      <w:proofErr w:type="spellEnd"/>
+      <w:r>
+        <w:t xml:space="preserve">, and Columbia Basin scale.  </w:t>
+      </w:r>
+      <w:r>
+        <w:t>Finally, please d</w:t>
+      </w:r>
+      <w:r>
+        <w:t xml:space="preserve">iscuss how your results </w:t>
+      </w:r>
+      <w:r>
+        <w:t xml:space="preserve">will be shared </w:t>
+      </w:r>
+      <w:r>
+        <w:t>with other resource managers.</w:t>
+      </w:r>
+    </w:p>
+    <w:p>
+      <w:pPr>
+        <w:rPr>
+          <w:color w:val="FF0000"/>
+        </w:rPr>
+      </w:pPr>
+    </w:p>
+    <w:p>
+      <w:pPr>
+        <w:pStyle w:val="Heading1"/>
+      </w:pPr>
+      <w:bookmarkStart w:id="16" w:name="_Toc412728390"/>
+      <w:r>
+        <w:t>Acknowledg</w:t>
+      </w:r>
+      <w:r>
+        <w:t>e</w:t>
+      </w:r>
+      <w:r>
+        <w:t>ments</w:t>
+      </w:r>
+      <w:bookmarkEnd w:id="16"/>
+    </w:p>
+    <w:p/>
+    <w:p>
+      <w:r>
+        <w:t xml:space="preserve">Ray </w:t>
+      </w:r>
+      <w:proofErr w:type="spellStart"/>
+      <w:r>
+        <w:t>Entz</w:t>
+      </w:r>
+      <w:proofErr w:type="spellEnd"/>
+      <w:r>
+        <w:t xml:space="preserve">, Matt Berger </w:t>
+      </w:r>
+      <w:r>
+        <w:t>(</w:t>
+      </w:r>
+      <w:proofErr w:type="spellStart"/>
+      <w:r>
+        <w:t>Kalispel</w:t>
+      </w:r>
+      <w:proofErr w:type="spellEnd"/>
+      <w:r>
+        <w:t xml:space="preserve"> </w:t>
+      </w:r>
+      <w:r>
+        <w:t>Tribe), provided support for work conducted on the lands under their management.</w:t>
+      </w:r>
+      <w:r>
+        <w:t xml:space="preserve"> Kristi Kimmet managed the field work and data entry</w:t>
+      </w:r>
+      <w:r>
+        <w:t xml:space="preserve">. </w:t>
+      </w:r>
+      <w:r>
+        <w:t xml:space="preserve">Adam </w:t>
+      </w:r>
+      <w:proofErr w:type="spellStart"/>
+      <w:r>
+        <w:t>Geba</w:t>
+      </w:r>
+      <w:r>
+        <w:t>ue</w:t>
+      </w:r>
+      <w:r>
+        <w:t>r</w:t>
+      </w:r>
+      <w:proofErr w:type="spellEnd"/>
+      <w:r>
+        <w:t xml:space="preserve">, </w:t>
+      </w:r>
+      <w:r>
+        <w:t xml:space="preserve">Dylan Timmins, </w:t>
+      </w:r>
+      <w:r>
+        <w:t xml:space="preserve">and </w:t>
+      </w:r>
+      <w:r>
+        <w:t>Kim Quayle</w:t>
+      </w:r>
+      <w:r>
+        <w:t xml:space="preserve"> conducted much of the field work.</w:t>
+      </w:r>
+      <w:r>
+        <w:t xml:space="preserve"> </w:t>
+      </w:r>
+      <w:r>
+        <w:t>Scott Price</w:t>
+      </w:r>
+      <w:r>
+        <w:t xml:space="preserve"> </w:t>
+      </w:r>
+      <w:r>
+        <w:t>conducted the bird surveys. Funding was provided by the Bonneville Power Administration</w:t>
+      </w:r>
+      <w:r>
+        <w:t>.</w:t>
+      </w:r>
+    </w:p>
+    <w:p>
+      <w:pPr>
+        <w:pStyle w:val="Heading1"/>
+      </w:pPr>
+      <w:bookmarkStart w:id="17" w:name="_Toc412728391"/>
+      <w:r>
+        <w:t>References</w:t>
+      </w:r>
+      <w:bookmarkEnd w:id="17"/>
+    </w:p>
+    <w:p/>
+    <w:p>
+      <w:pPr>
+        <w:spacing w:after="0"/>
+        <w:ind w:left="720" w:hanging="720"/>
+        <w:rPr>
+          <w:rFonts w:cs="Times New Roman"/>
+          <w:noProof/>
+        </w:rPr>
+      </w:pPr>
+      <w:r>
+        <w:fldChar w:fldCharType="begin"/>
+      </w:r>
+      <w:r>
+        <w:instrText xml:space="preserve"> ADDIN EN.REFLIST </w:instrText>
+      </w:r>
+      <w:r>
+        <w:fldChar w:fldCharType="separate"/>
+      </w:r>
+      <w:bookmarkStart w:id="18" w:name="_ENREF_1"/>
+      <w:r>
+        <w:rPr>
+          <w:rFonts w:cs="Times New Roman"/>
+          <w:noProof/>
+        </w:rPr>
+        <w:t>Hallett, J. G. and M. A. O'Connell. 2013a. Amphibian Surveys Using Minnow Traps. Monitoring Methods 1296.</w:t>
+      </w:r>
+      <w:bookmarkEnd w:id="18"/>
+    </w:p>
+    <w:p>
+      <w:pPr>
+        <w:spacing w:after="0"/>
+        <w:ind w:left="720" w:hanging="720"/>
+        <w:rPr>
+          <w:rFonts w:cs="Times New Roman"/>
+          <w:noProof/>
+        </w:rPr>
+      </w:pPr>
+      <w:bookmarkStart w:id="19" w:name="_ENREF_2"/>
+      <w:r>
+        <w:rPr>
+          <w:rFonts w:cs="Times New Roman"/>
+          <w:noProof/>
+        </w:rPr>
+        <w:t>Hallett, J. G. and M. A. O'Connell. 2013b. Breeding Bird Surveys Using Point Counts. Monitoring Methods 1295.</w:t>
+      </w:r>
+      <w:bookmarkEnd w:id="19"/>
+    </w:p>
+    <w:p>
+      <w:pPr>
+        <w:spacing w:after="0"/>
+        <w:ind w:left="720" w:hanging="720"/>
+        <w:rPr>
+          <w:rFonts w:cs="Times New Roman"/>
+          <w:noProof/>
+        </w:rPr>
+      </w:pPr>
+      <w:bookmarkStart w:id="20" w:name="_ENREF_3"/>
+      <w:r>
+        <w:rPr>
+          <w:rFonts w:cs="Times New Roman"/>
+          <w:noProof/>
+        </w:rPr>
+        <w:t>Hallett, J. G. and M. A. O'Connell. 2013c. Small Mammal Surveys Using Removal Trapping. Monitoring Methods 1293.</w:t>
+      </w:r>
+      <w:bookmarkEnd w:id="20"/>
+    </w:p>
+    <w:p>
+      <w:pPr>
+        <w:ind w:left="720" w:hanging="720"/>
+      </w:pPr>
+      <w:bookmarkStart w:id="21" w:name="_ENREF_4"/>
+      <w:r>
+        <w:rPr>
+          <w:rFonts w:cs="Times New Roman"/>
+          <w:noProof/>
+        </w:rPr>
+        <w:t xml:space="preserve">Huff, M. H., K. A. Bettinger, and et.al. 2000. A habitat based point-count protocol for terrestrial birds, emphasizing Washington and Oregon General Technical Report PNW-GTR-501 </w:t>
+      </w:r>
+      <w:r>
+        <w:rPr>
+          <w:rFonts w:cs="Times New Roman"/>
+          <w:noProof/>
+        </w:rPr>
+        <w:t xml:space="preserve"> </w:t>
+      </w:r>
+      <w:r>
+        <w:rPr>
+          <w:rFonts w:cs="Times New Roman"/>
+          <w:noProof/>
+        </w:rPr>
+        <w:t>U.S.D.A Forest Service, Pacific Northwest Research Station, Portland, OR.</w:t>
+      </w:r>
+      <w:bookmarkEnd w:id="21"/>
+      <w:r>
+        <w:fldChar w:fldCharType="end"/>
+      </w:r>
+    </w:p>
+    <w:p>
+      <w:pPr>
+        <w:ind w:left="720"/>
+        <w:rPr>
+          <w:color w:val="7F7F7F" w:themeColor="text1" w:themeTint="80"/>
+        </w:rPr>
+      </w:pPr>
+      <w:r>
+        <w:rPr>
+          <w:color w:val="7F7F7F" w:themeColor="text1" w:themeTint="80"/>
+          <w:highlight w:val="yellow"/>
+        </w:rPr>
+        <w:t>Author(s) last name or Organization(s), Title, Publication Date, Publisher, Volume/Edition, Page #.</w:t>
+      </w:r>
+    </w:p>
+    <w:p>
+      <w:pPr>
+        <w:ind w:left="720" w:hanging="720"/>
+      </w:pPr>
+    </w:p>
+    <w:p>
+      <w:pPr>
+        <w:pStyle w:val="Heading1"/>
+      </w:pPr>
+      <w:bookmarkStart w:id="22" w:name="_Toc412728392"/>
+      <w:r>
+        <w:t>Appendices</w:t>
+      </w:r>
+      <w:bookmarkEnd w:id="22"/>
+    </w:p>
+    <w:p/>
+    <w:p>
+      <w:pPr>
+        <w:pStyle w:val="Heading2"/>
         <w:numPr>
           <w:ilvl w:val="0"/>
           <w:numId w:val="0"/>
         </w:numPr>
-        <w:ind w:left="432" w:hanging="432"/>
-        <w:rPr>
-          <w:rFonts w:eastAsia="Times New Roman"/>
-        </w:rPr>
-      </w:pPr>
-      <w:bookmarkStart w:id="12" w:name="_Toc386786019"/>
-      <w:r>
-        <w:rPr>
-          <w:rFonts w:eastAsia="Times New Roman"/>
-        </w:rPr>
-        <w:t xml:space="preserve">2.4 </w:t>
-      </w:r>
-      <w:r>
-        <w:rPr>
-          <w:rFonts w:eastAsia="Times New Roman"/>
-        </w:rPr>
-        <w:t>Permitting</w:t>
-      </w:r>
-      <w:bookmarkEnd w:id="12"/>
+        <w:ind w:left="576" w:hanging="576"/>
+      </w:pPr>
+      <w:bookmarkStart w:id="23" w:name="_Toc412728393"/>
+      <w:r>
+        <w:lastRenderedPageBreak/>
+        <w:t>A.1: Data sets or products:</w:t>
+      </w:r>
+      <w:bookmarkEnd w:id="23"/>
     </w:p>
     <w:p/>
     <w:p>
       <w:r>
-        <w:t xml:space="preserve">Scientific collecting permits were </w:t>
-      </w:r>
-      <w:r>
-        <w:t xml:space="preserve">approved by </w:t>
-      </w:r>
-      <w:r>
-        <w:t>the Ida</w:t>
-      </w:r>
-      <w:r>
-        <w:t xml:space="preserve">ho Department of Fish and Game. </w:t>
-      </w:r>
-      <w:r>
-        <w:t xml:space="preserve">Required annual reports were provided to both agencies in </w:t>
-      </w:r>
-      <w:r>
-        <w:t xml:space="preserve">February 2015. </w:t>
-      </w:r>
-      <w:r>
-        <w:t xml:space="preserve">Environmental compliance requirements of the Bonneville Power Administration were met. Approval by the Eastern Washington University Institutional Animal Care and Use Committee </w:t>
-      </w:r>
-      <w:r>
-        <w:t>was</w:t>
-      </w:r>
-      <w:r>
-        <w:t xml:space="preserve"> renewed</w:t>
-      </w:r>
-      <w:r>
-        <w:t>.</w:t>
-      </w:r>
-    </w:p>
-    <w:p>
-      <w:pPr>
-        <w:pStyle w:val="Heading1"/>
-      </w:pPr>
-      <w:bookmarkStart w:id="13" w:name="_Toc386786020"/>
-      <w:r>
-        <w:lastRenderedPageBreak/>
-        <w:t>Field data</w:t>
-      </w:r>
-      <w:bookmarkEnd w:id="13"/>
-    </w:p>
-    <w:p/>
-    <w:p>
-      <w:r>
-        <w:t>Field</w:t>
+        <w:t xml:space="preserve">All of the data collected between 2002 and </w:t>
+      </w:r>
+      <w:r>
+        <w:t>201</w:t>
+      </w:r>
+      <w:r>
+        <w:t>4</w:t>
       </w:r>
       <w:r>
         <w:t xml:space="preserve"> </w:t>
       </w:r>
       <w:r>
-        <w:t xml:space="preserve">work was conducted from June through September </w:t>
-      </w:r>
-      <w:r>
-        <w:t>2014</w:t>
-      </w:r>
-      <w:r>
-        <w:t xml:space="preserve">. </w:t>
-      </w:r>
-      <w:r>
-        <w:rPr>
-          <w:color w:val="FF0000"/>
-        </w:rPr>
-        <w:t xml:space="preserve">Relative to previous years, we had very large sample sizes for amphibians and small mammals (Table 2). </w:t>
-      </w:r>
-      <w:r>
-        <w:t xml:space="preserve">Full analysis of these data will be provided in our next annual report. Data summaries are now available online (see next section). </w:t>
-      </w:r>
-    </w:p>
-    <w:p>
-      <w:bookmarkStart w:id="14" w:name="Table2"/>
-      <w:bookmarkStart w:id="15" w:name="_GoBack"/>
-      <w:r>
-        <w:t>Table 2</w:t>
-      </w:r>
-      <w:r>
-        <w:t xml:space="preserve">. </w:t>
-      </w:r>
-      <w:r>
-        <w:t xml:space="preserve">Number </w:t>
-      </w:r>
-      <w:r>
-        <w:t xml:space="preserve">of records obtained </w:t>
-      </w:r>
-      <w:r>
-        <w:t xml:space="preserve">and number of species identified for each species group </w:t>
-      </w:r>
-      <w:r>
-        <w:t>in 2014</w:t>
-      </w:r>
-      <w:r>
-        <w:t xml:space="preserve">. </w:t>
-      </w:r>
-    </w:p>
-    <w:bookmarkEnd w:id="14"/>
-    <w:bookmarkEnd w:id="15"/>
-    <w:p>
-      <w:pPr>
-        <w:rPr>
-          <w:color w:val="FF0000"/>
-        </w:rPr>
-      </w:pPr>
-      <w:r>
-        <w:rPr>
-          <w:color w:val="FF0000"/>
-        </w:rPr>
-        <w:t>Add Table 2</w:t>
-      </w:r>
-    </w:p>
-    <w:p>
-      <w:pPr>
-        <w:pStyle w:val="Heading1"/>
-      </w:pPr>
-      <w:bookmarkStart w:id="16" w:name="_Toc386786021"/>
-      <w:r>
-        <w:t>D</w:t>
-      </w:r>
-      <w:r>
-        <w:t>issemination of project results</w:t>
-      </w:r>
-      <w:bookmarkEnd w:id="16"/>
-    </w:p>
-    <w:p>
-      <w:pPr>
-        <w:pStyle w:val="Heading2"/>
-        <w:spacing w:after="240"/>
-      </w:pPr>
-      <w:bookmarkStart w:id="17" w:name="_Toc386786022"/>
-      <w:r>
-        <w:t>Availability of data</w:t>
-      </w:r>
-      <w:bookmarkEnd w:id="17"/>
-      <w:r>
-        <w:t xml:space="preserve"> </w:t>
-      </w:r>
-    </w:p>
-    <w:p>
-      <w:r>
-        <w:t xml:space="preserve">All of the data collected between 2002 and </w:t>
-      </w:r>
-      <w:r>
-        <w:t>2013</w:t>
-      </w:r>
-      <w:r>
-        <w:t xml:space="preserve"> </w:t>
-      </w:r>
-      <w:r>
         <w:t xml:space="preserve">are available in summarized form on the Geospatial Database Viewer created by the </w:t>
       </w:r>
-      <w:r>
-        <w:t xml:space="preserve">Kalispel </w:t>
-      </w:r>
-      <w:r>
-        <w:t>Natural Resources Department (</w:t>
-      </w:r>
-      <w:hyperlink r:id="rId9" w:history="1">
+      <w:proofErr w:type="spellStart"/>
+      <w:r>
+        <w:t>Kalispel</w:t>
+      </w:r>
+      <w:proofErr w:type="spellEnd"/>
+      <w:r>
+        <w:t xml:space="preserve"> Natural Resources Department (</w:t>
+      </w:r>
+      <w:hyperlink r:id="rId11" w:history="1">
         <w:r>
           <w:rPr>
             <w:rStyle w:val="Hyperlink"/>
@@ -2434,236 +3381,118 @@
         </w:r>
       </w:hyperlink>
       <w:r>
-        <w:t>). The data viewer provides filters for restricting data to, for example, specific mitigation units or years, and displays the locations of sampling points. Data can be exported in summary form or raw data tables can be requested online.</w:t>
+        <w:t xml:space="preserve">). The data viewer provides filters for restricting data to, for example, specific mitigation units or years, and displays the locations of sampling points. Data can be exported in summary form or raw data tables can be requested online. </w:t>
+      </w:r>
+    </w:p>
+    <w:p>
+      <w:r>
+        <w:t xml:space="preserve">Data tables are refreshed after field data have been examined and updated. This is usually several months after field work has been completed because of the time required to ensure correct species identification of plants and small mammals. The most recent implementation of the Geospatial Database Viewer now incorporates new data </w:t>
+      </w:r>
+      <w:r>
+        <w:t>within 1 week</w:t>
       </w:r>
       <w:r>
         <w:t xml:space="preserve"> </w:t>
       </w:r>
-    </w:p>
-    <w:p>
-      <w:r>
-        <w:t xml:space="preserve">Data tables are refreshed after field data </w:t>
-      </w:r>
-      <w:r>
-        <w:t>have</w:t>
-      </w:r>
-      <w:r>
-        <w:t xml:space="preserve"> been examined and updated. This is usually several months after field work has been completed because of the time required to ensure correct species identification of plants and small mammals. </w:t>
-      </w:r>
-      <w:r>
-        <w:t xml:space="preserve">The most recent implementation of the Geospatial Database Viewer now incorporates new data immediately after we have uploaded it to our SQL database. </w:t>
-      </w:r>
-    </w:p>
-    <w:p>
-      <w:r>
-        <w:t>We have been working with the data consultants in charge of managing the Geospatial Database Viewer to increase the analytical tools available online. This year, the first of several stages was completed by incorporating the database extensions using the R programming language. As development proceeds, summary tables should provide more information and additional tools for analysis and graphical display will become available.</w:t>
-      </w:r>
-    </w:p>
-    <w:p>
-      <w:pPr>
-        <w:pStyle w:val="Heading1"/>
-      </w:pPr>
-      <w:bookmarkStart w:id="18" w:name="_Toc386786023"/>
-      <w:r>
-        <w:t>Acknowledg</w:t>
-      </w:r>
-      <w:r>
-        <w:t>e</w:t>
-      </w:r>
-      <w:r>
-        <w:t>ments</w:t>
-      </w:r>
-      <w:bookmarkEnd w:id="18"/>
-    </w:p>
-    <w:p/>
-    <w:p>
-      <w:r>
-        <w:t xml:space="preserve">Ray </w:t>
-      </w:r>
-      <w:proofErr w:type="spellStart"/>
-      <w:r>
-        <w:t>Entz</w:t>
-      </w:r>
-      <w:proofErr w:type="spellEnd"/>
-      <w:r>
-        <w:t xml:space="preserve">, Matt Berger </w:t>
-      </w:r>
-      <w:r>
-        <w:t>(</w:t>
-      </w:r>
-      <w:proofErr w:type="spellStart"/>
-      <w:r>
-        <w:t>Kalispel</w:t>
-      </w:r>
-      <w:proofErr w:type="spellEnd"/>
-      <w:r>
-        <w:t xml:space="preserve"> </w:t>
-      </w:r>
-      <w:r>
-        <w:t>Tribe), provided support for work conducted on the lands under their management.</w:t>
-      </w:r>
-      <w:r>
-        <w:t xml:space="preserve"> Kristi Kimmet managed the field work and data entry</w:t>
-      </w:r>
-      <w:r>
-        <w:t xml:space="preserve">. </w:t>
-      </w:r>
-      <w:r>
-        <w:t xml:space="preserve">Adam </w:t>
-      </w:r>
-      <w:proofErr w:type="spellStart"/>
-      <w:r>
-        <w:t>Geba</w:t>
-      </w:r>
-      <w:r>
-        <w:t>ue</w:t>
-      </w:r>
-      <w:r>
-        <w:t>r</w:t>
-      </w:r>
-      <w:proofErr w:type="spellEnd"/>
-      <w:r>
-        <w:t xml:space="preserve">, </w:t>
-      </w:r>
-      <w:r>
-        <w:t xml:space="preserve">Dylan Timmins, </w:t>
-      </w:r>
-      <w:r>
-        <w:t xml:space="preserve">and </w:t>
-      </w:r>
-      <w:r>
-        <w:t>Kim Quayle</w:t>
-      </w:r>
-      <w:r>
-        <w:t xml:space="preserve"> conducted much of the field work.</w:t>
-      </w:r>
-      <w:r>
-        <w:t xml:space="preserve"> </w:t>
-      </w:r>
-      <w:r>
-        <w:t>Scott Price</w:t>
-      </w:r>
-      <w:r>
-        <w:t xml:space="preserve"> </w:t>
-      </w:r>
-      <w:r>
-        <w:t>conducted the bird surveys. Funding was provided by the Bonneville Power Administration</w:t>
-      </w:r>
-      <w:r>
-        <w:t>.</w:t>
-      </w:r>
-    </w:p>
-    <w:p>
-      <w:pPr>
-        <w:pStyle w:val="Heading1"/>
-      </w:pPr>
-      <w:bookmarkStart w:id="19" w:name="_Toc386786024"/>
-      <w:r>
-        <w:t>Literature cited</w:t>
-      </w:r>
-      <w:bookmarkEnd w:id="19"/>
-    </w:p>
-    <w:p/>
-    <w:p>
-      <w:pPr>
-        <w:spacing w:after="0"/>
-        <w:ind w:left="720" w:hanging="720"/>
-        <w:rPr>
-          <w:rFonts w:cs="Times New Roman"/>
+      <w:r>
+        <w:t>from the time it is</w:t>
+      </w:r>
+      <w:r>
+        <w:t xml:space="preserve"> uploaded to our SQL database. </w:t>
+      </w:r>
+    </w:p>
+    <w:p>
+      <w:r>
+        <w:t xml:space="preserve">We have been working with the data consultants in charge of managing the Geospatial Database Viewer to increase the analytical tools available online. This year, the first of several stages was completed by incorporating the database extensions using the R programming language. As development proceeds, </w:t>
+      </w:r>
+      <w:r>
+        <w:t xml:space="preserve">more informative summary tables, as well as </w:t>
+      </w:r>
+      <w:r>
+        <w:t>additional tools for analysis and graphical display</w:t>
+      </w:r>
+      <w:r>
+        <w:t>,</w:t>
+      </w:r>
+      <w:r>
+        <w:t xml:space="preserve"> will become available.</w:t>
+      </w:r>
+      <w:bookmarkStart w:id="24" w:name="_Toc412728314"/>
+      <w:r>
+        <w:rPr>
+          <w:rFonts w:ascii="Arial" w:hAnsi="Arial" w:cs="Arial"/>
           <w:noProof/>
         </w:rPr>
-      </w:pPr>
-      <w:r>
-        <w:lastRenderedPageBreak/>
-        <w:fldChar w:fldCharType="begin"/>
-      </w:r>
-      <w:r>
-        <w:instrText xml:space="preserve"> ADDIN EN.REFLIST </w:instrText>
-      </w:r>
-      <w:r>
-        <w:fldChar w:fldCharType="separate"/>
-      </w:r>
-      <w:bookmarkStart w:id="20" w:name="_ENREF_1"/>
-      <w:r>
-        <w:rPr>
-          <w:rFonts w:cs="Times New Roman"/>
-          <w:noProof/>
-        </w:rPr>
-        <w:t>Hallett, J. G. and M. A. O'Connell. 2013a. Amphibian Surveys Using Minnow Traps. Monitoring Methods 1296.</w:t>
-      </w:r>
-      <w:bookmarkEnd w:id="20"/>
-    </w:p>
-    <w:p>
-      <w:pPr>
-        <w:spacing w:after="0"/>
-        <w:ind w:left="720" w:hanging="720"/>
-        <w:rPr>
-          <w:rFonts w:cs="Times New Roman"/>
-          <w:noProof/>
-        </w:rPr>
-      </w:pPr>
-      <w:bookmarkStart w:id="21" w:name="_ENREF_2"/>
-      <w:r>
-        <w:rPr>
-          <w:rFonts w:cs="Times New Roman"/>
-          <w:noProof/>
-        </w:rPr>
-        <w:t>Hallett, J. G. and M. A. O'Connell. 2013b. Breeding Bird Surveys Using Point Counts. Monitoring Methods 1295.</w:t>
-      </w:r>
-      <w:bookmarkEnd w:id="21"/>
-    </w:p>
-    <w:p>
-      <w:pPr>
-        <w:spacing w:after="0"/>
-        <w:ind w:left="720" w:hanging="720"/>
-        <w:rPr>
-          <w:rFonts w:cs="Times New Roman"/>
-          <w:noProof/>
-        </w:rPr>
-      </w:pPr>
-      <w:bookmarkStart w:id="22" w:name="_ENREF_3"/>
-      <w:r>
-        <w:rPr>
-          <w:rFonts w:cs="Times New Roman"/>
-          <w:noProof/>
-        </w:rPr>
-        <w:t>Hallett, J. G. and M. A. O'Connell. 2013c. Small Mammal Surveys Using Removal Trapping. Monitoring Methods 1293.</w:t>
-      </w:r>
-      <w:bookmarkEnd w:id="22"/>
-    </w:p>
-    <w:p>
-      <w:pPr>
-        <w:ind w:left="720" w:hanging="720"/>
-      </w:pPr>
-      <w:bookmarkStart w:id="23" w:name="_ENREF_4"/>
-      <w:r>
-        <w:rPr>
-          <w:rFonts w:cs="Times New Roman"/>
-          <w:noProof/>
-        </w:rPr>
-        <w:t xml:space="preserve">Huff, M. H., K. A. Bettinger, and et.al. 2000. A habitat based point-count protocol for terrestrial birds, emphasizing Washington and Oregon General Technical Report PNW-GTR-501 </w:t>
-      </w:r>
-      <w:r>
-        <w:rPr>
-          <w:rFonts w:cs="Times New Roman"/>
-          <w:noProof/>
-        </w:rPr>
-        <w:t xml:space="preserve"> </w:t>
-      </w:r>
-      <w:r>
-        <w:rPr>
-          <w:rFonts w:cs="Times New Roman"/>
-          <w:noProof/>
-        </w:rPr>
-        <w:t>U.S.D.A Forest Service, Pacific Northwest Research Station, Portland, OR.</w:t>
-      </w:r>
-      <w:bookmarkEnd w:id="23"/>
-      <w:r>
-        <w:fldChar w:fldCharType="end"/>
-      </w:r>
+        <mc:AlternateContent>
+          <mc:Choice Requires="wps">
+            <w:drawing>
+              <wp:anchor distT="0" distB="0" distL="114300" distR="114300" simplePos="0" relativeHeight="251659264" behindDoc="0" locked="0" layoutInCell="1" allowOverlap="1" wp14:anchorId="4669A137" wp14:editId="5D5A8861">
+                <wp:simplePos x="0" y="0"/>
+                <wp:positionH relativeFrom="column">
+                  <wp:posOffset>-35626</wp:posOffset>
+                </wp:positionH>
+                <wp:positionV relativeFrom="paragraph">
+                  <wp:posOffset>51757</wp:posOffset>
+                </wp:positionV>
+                <wp:extent cx="6103917" cy="3633849"/>
+                <wp:effectExtent l="0" t="0" r="0" b="0"/>
+                <wp:wrapNone/>
+                <wp:docPr id="1" name="Rectangle 1"/>
+                <wp:cNvGraphicFramePr/>
+                <a:graphic xmlns:a="http://schemas.openxmlformats.org/drawingml/2006/main">
+                  <a:graphicData uri="http://schemas.microsoft.com/office/word/2010/wordprocessingShape">
+                    <wps:wsp>
+                      <wps:cNvSpPr/>
+                      <wps:spPr>
+                        <a:xfrm>
+                          <a:off x="0" y="0"/>
+                          <a:ext cx="6103917" cy="3633849"/>
+                        </a:xfrm>
+                        <a:prstGeom prst="rect">
+                          <a:avLst/>
+                        </a:prstGeom>
+                        <a:noFill/>
+                        <a:ln>
+                          <a:noFill/>
+                        </a:ln>
+                      </wps:spPr>
+                      <wps:style>
+                        <a:lnRef idx="2">
+                          <a:schemeClr val="dk1"/>
+                        </a:lnRef>
+                        <a:fillRef idx="1">
+                          <a:schemeClr val="lt1"/>
+                        </a:fillRef>
+                        <a:effectRef idx="0">
+                          <a:schemeClr val="dk1"/>
+                        </a:effectRef>
+                        <a:fontRef idx="minor">
+                          <a:schemeClr val="dk1"/>
+                        </a:fontRef>
+                      </wps:style>
+                      <wps:bodyPr rot="0" spcFirstLastPara="0" vertOverflow="overflow" horzOverflow="overflow" vert="horz" wrap="square" lIns="91440" tIns="45720" rIns="91440" bIns="45720" numCol="1" spcCol="0" rtlCol="0" fromWordArt="0" anchor="ctr" anchorCtr="0" forceAA="0" compatLnSpc="1">
+                        <a:prstTxWarp prst="textNoShape">
+                          <a:avLst/>
+                        </a:prstTxWarp>
+                        <a:noAutofit/>
+                      </wps:bodyPr>
+                    </wps:wsp>
+                  </a:graphicData>
+                </a:graphic>
+              </wp:anchor>
+            </w:drawing>
+          </mc:Choice>
+          <mc:Fallback>
+            <w:pict>
+              <v:rect id="Rectangle 1" o:spid="_x0000_s1026" style="position:absolute;margin-left:-2.8pt;margin-top:4.1pt;width:480.6pt;height:286.15pt;z-index:251659264;visibility:visible;mso-wrap-style:square;mso-wrap-distance-left:9pt;mso-wrap-distance-top:0;mso-wrap-distance-right:9pt;mso-wrap-distance-bottom:0;mso-position-horizontal:absolute;mso-position-horizontal-relative:text;mso-position-vertical:absolute;mso-position-vertical-relative:text;v-text-anchor:middle" o:gfxdata="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" filled="f" stroked="f" strokeweight="2pt"/>
+            </w:pict>
+          </mc:Fallback>
+        </mc:AlternateContent>
+      </w:r>
+      <w:bookmarkEnd w:id="24"/>
     </w:p>
     <w:sectPr>
-      <w:footerReference w:type="default" r:id="rId10"/>
+      <w:footerReference w:type="default" r:id="rId12"/>
       <w:pgSz w:w="12240" w:h="15840"/>
       <w:pgMar w:top="1440" w:right="1440" w:bottom="1440" w:left="1440" w:header="720" w:footer="720" w:gutter="0"/>
       <w:pgNumType w:start="0"/>
@@ -2722,8 +3551,25 @@
       <w:rPr>
         <w:rFonts w:asciiTheme="majorHAnsi" w:eastAsiaTheme="majorEastAsia" w:hAnsiTheme="majorHAnsi" w:cstheme="majorBidi"/>
       </w:rPr>
-      <w:t>Annual Report of Progress 2013-2014</w:t>
+      <w:t xml:space="preserve">Annual Report of Progress </w:t>
     </w:r>
+    <w:r>
+      <w:rPr>
+        <w:rFonts w:asciiTheme="majorHAnsi" w:eastAsiaTheme="majorEastAsia" w:hAnsiTheme="majorHAnsi" w:cstheme="majorBidi"/>
+      </w:rPr>
+      <w:t>2014-2015</w:t>
+    </w:r>
+  </w:p>
+  <w:p>
+    <w:pPr>
+      <w:pStyle w:val="Footer"/>
+      <w:pBdr>
+        <w:top w:val="thinThickSmallGap" w:sz="24" w:space="1" w:color="622423" w:themeColor="accent2" w:themeShade="7F"/>
+      </w:pBdr>
+      <w:rPr>
+        <w:rFonts w:asciiTheme="majorHAnsi" w:eastAsiaTheme="majorEastAsia" w:hAnsiTheme="majorHAnsi" w:cstheme="majorBidi"/>
+      </w:rPr>
+    </w:pPr>
     <w:r>
       <w:rPr>
         <w:rFonts w:asciiTheme="majorHAnsi" w:eastAsiaTheme="majorEastAsia" w:hAnsiTheme="majorHAnsi" w:cstheme="majorBidi"/>
@@ -2756,7 +3602,7 @@
         <w:rFonts w:asciiTheme="majorHAnsi" w:eastAsiaTheme="majorEastAsia" w:hAnsiTheme="majorHAnsi" w:cstheme="majorBidi"/>
         <w:noProof/>
       </w:rPr>
-      <w:t>4</w:t>
+      <w:t>1</w:t>
     </w:r>
     <w:r>
       <w:rPr>
@@ -2945,7 +3791,7 @@
   <w:abstractNum w:abstractNumId="2">
     <w:nsid w:val="39842987"/>
     <w:multiLevelType w:val="multilevel"/>
-    <w:tmpl w:val="04090025"/>
+    <w:tmpl w:val="65388398"/>
     <w:lvl w:ilvl="0">
       <w:start w:val="1"/>
       <w:numFmt w:val="decimal"/>
@@ -2953,7 +3799,7 @@
       <w:lvlText w:val="%1"/>
       <w:lvlJc w:val="left"/>
       <w:pPr>
-        <w:ind w:left="432" w:hanging="432"/>
+        <w:ind w:left="6102" w:hanging="432"/>
       </w:pPr>
     </w:lvl>
     <w:lvl w:ilvl="1">
@@ -3314,7 +4160,7 @@
     <w:link w:val="Heading1Char"/>
     <w:uiPriority w:val="9"/>
     <w:qFormat/>
-    <w:rsid w:val="00106F60"/>
+    <w:rsid w:val="00372936"/>
     <w:pPr>
       <w:keepNext/>
       <w:keepLines/>
@@ -3322,13 +4168,15 @@
         <w:numId w:val="3"/>
       </w:numPr>
       <w:spacing w:before="480" w:after="0"/>
+      <w:ind w:left="432"/>
       <w:outlineLvl w:val="0"/>
     </w:pPr>
     <w:rPr>
       <w:rFonts w:asciiTheme="majorHAnsi" w:eastAsiaTheme="majorEastAsia" w:hAnsiTheme="majorHAnsi" w:cstheme="majorBidi"/>
       <w:b/>
       <w:bCs/>
-      <w:sz w:val="28"/>
+      <w:i/>
+      <w:sz w:val="32"/>
       <w:szCs w:val="28"/>
     </w:rPr>
   </w:style>
@@ -3340,7 +4188,7 @@
     <w:uiPriority w:val="9"/>
     <w:unhideWhenUsed/>
     <w:qFormat/>
-    <w:rsid w:val="005D0D2C"/>
+    <w:rsid w:val="00372936"/>
     <w:pPr>
       <w:keepNext/>
       <w:keepLines/>
@@ -3355,6 +4203,7 @@
       <w:rFonts w:asciiTheme="majorHAnsi" w:eastAsiaTheme="majorEastAsia" w:hAnsiTheme="majorHAnsi" w:cstheme="majorBidi"/>
       <w:b/>
       <w:bCs/>
+      <w:i/>
       <w:sz w:val="26"/>
       <w:szCs w:val="26"/>
     </w:rPr>
@@ -3581,12 +4430,13 @@
     <w:basedOn w:val="DefaultParagraphFont"/>
     <w:link w:val="Heading1"/>
     <w:uiPriority w:val="9"/>
-    <w:rsid w:val="00106F60"/>
+    <w:rsid w:val="00372936"/>
     <w:rPr>
       <w:rFonts w:asciiTheme="majorHAnsi" w:eastAsiaTheme="majorEastAsia" w:hAnsiTheme="majorHAnsi" w:cstheme="majorBidi"/>
       <w:b/>
       <w:bCs/>
-      <w:sz w:val="28"/>
+      <w:i/>
+      <w:sz w:val="32"/>
       <w:szCs w:val="28"/>
     </w:rPr>
   </w:style>
@@ -3595,11 +4445,12 @@
     <w:basedOn w:val="DefaultParagraphFont"/>
     <w:link w:val="Heading2"/>
     <w:uiPriority w:val="9"/>
-    <w:rsid w:val="005D0D2C"/>
+    <w:rsid w:val="00372936"/>
     <w:rPr>
       <w:rFonts w:asciiTheme="majorHAnsi" w:eastAsiaTheme="majorEastAsia" w:hAnsiTheme="majorHAnsi" w:cstheme="majorBidi"/>
       <w:b/>
       <w:bCs/>
+      <w:i/>
       <w:sz w:val="26"/>
       <w:szCs w:val="26"/>
     </w:rPr>
@@ -4062,7 +4913,6 @@
     <w:basedOn w:val="Heading1"/>
     <w:next w:val="Normal"/>
     <w:uiPriority w:val="39"/>
-    <w:semiHidden/>
     <w:unhideWhenUsed/>
     <w:qFormat/>
     <w:rsid w:val="004D3E36"/>
@@ -4133,6 +4983,42 @@
       <w:rFonts w:asciiTheme="minorHAnsi" w:eastAsiaTheme="minorEastAsia" w:hAnsiTheme="minorHAnsi"/>
       <w:sz w:val="22"/>
       <w:lang w:eastAsia="ja-JP"/>
+    </w:rPr>
+  </w:style>
+  <w:style w:type="paragraph" w:styleId="Subtitle">
+    <w:name w:val="Subtitle"/>
+    <w:basedOn w:val="Normal"/>
+    <w:next w:val="Normal"/>
+    <w:link w:val="SubtitleChar"/>
+    <w:uiPriority w:val="11"/>
+    <w:qFormat/>
+    <w:rsid w:val="00372936"/>
+    <w:pPr>
+      <w:spacing w:after="0"/>
+    </w:pPr>
+    <w:rPr>
+      <w:rFonts w:asciiTheme="majorHAnsi" w:eastAsiaTheme="majorEastAsia" w:hAnsiTheme="majorHAnsi" w:cstheme="majorBidi"/>
+      <w:i/>
+      <w:iCs/>
+      <w:color w:val="4F81BD" w:themeColor="accent1"/>
+      <w:spacing w:val="15"/>
+      <w:szCs w:val="24"/>
+    </w:rPr>
+  </w:style>
+  <w:style w:type="character" w:customStyle="1" w:styleId="SubtitleChar">
+    <w:name w:val="Subtitle Char"/>
+    <w:basedOn w:val="DefaultParagraphFont"/>
+    <w:link w:val="Subtitle"/>
+    <w:uiPriority w:val="11"/>
+    <w:rsid w:val="00372936"/>
+    <w:rPr>
+      <w:rFonts w:asciiTheme="majorHAnsi" w:eastAsiaTheme="majorEastAsia" w:hAnsiTheme="majorHAnsi" w:cstheme="majorBidi"/>
+      <w:i/>
+      <w:iCs/>
+      <w:color w:val="4F81BD" w:themeColor="accent1"/>
+      <w:spacing w:val="15"/>
+      <w:sz w:val="24"/>
+      <w:szCs w:val="24"/>
     </w:rPr>
   </w:style>
 </w:styles>
@@ -4314,7 +5200,7 @@
     <w:link w:val="Heading1Char"/>
     <w:uiPriority w:val="9"/>
     <w:qFormat/>
-    <w:rsid w:val="00106F60"/>
+    <w:rsid w:val="00372936"/>
     <w:pPr>
       <w:keepNext/>
       <w:keepLines/>
@@ -4322,13 +5208,15 @@
         <w:numId w:val="3"/>
       </w:numPr>
       <w:spacing w:before="480" w:after="0"/>
+      <w:ind w:left="432"/>
       <w:outlineLvl w:val="0"/>
     </w:pPr>
     <w:rPr>
       <w:rFonts w:asciiTheme="majorHAnsi" w:eastAsiaTheme="majorEastAsia" w:hAnsiTheme="majorHAnsi" w:cstheme="majorBidi"/>
       <w:b/>
       <w:bCs/>
-      <w:sz w:val="28"/>
+      <w:i/>
+      <w:sz w:val="32"/>
       <w:szCs w:val="28"/>
     </w:rPr>
   </w:style>
@@ -4340,7 +5228,7 @@
     <w:uiPriority w:val="9"/>
     <w:unhideWhenUsed/>
     <w:qFormat/>
-    <w:rsid w:val="005D0D2C"/>
+    <w:rsid w:val="00372936"/>
     <w:pPr>
       <w:keepNext/>
       <w:keepLines/>
@@ -4355,6 +5243,7 @@
       <w:rFonts w:asciiTheme="majorHAnsi" w:eastAsiaTheme="majorEastAsia" w:hAnsiTheme="majorHAnsi" w:cstheme="majorBidi"/>
       <w:b/>
       <w:bCs/>
+      <w:i/>
       <w:sz w:val="26"/>
       <w:szCs w:val="26"/>
     </w:rPr>
@@ -4581,12 +5470,13 @@
     <w:basedOn w:val="DefaultParagraphFont"/>
     <w:link w:val="Heading1"/>
     <w:uiPriority w:val="9"/>
-    <w:rsid w:val="00106F60"/>
+    <w:rsid w:val="00372936"/>
     <w:rPr>
       <w:rFonts w:asciiTheme="majorHAnsi" w:eastAsiaTheme="majorEastAsia" w:hAnsiTheme="majorHAnsi" w:cstheme="majorBidi"/>
       <w:b/>
       <w:bCs/>
-      <w:sz w:val="28"/>
+      <w:i/>
+      <w:sz w:val="32"/>
       <w:szCs w:val="28"/>
     </w:rPr>
   </w:style>
@@ -4595,11 +5485,12 @@
     <w:basedOn w:val="DefaultParagraphFont"/>
     <w:link w:val="Heading2"/>
     <w:uiPriority w:val="9"/>
-    <w:rsid w:val="005D0D2C"/>
+    <w:rsid w:val="00372936"/>
     <w:rPr>
       <w:rFonts w:asciiTheme="majorHAnsi" w:eastAsiaTheme="majorEastAsia" w:hAnsiTheme="majorHAnsi" w:cstheme="majorBidi"/>
       <w:b/>
       <w:bCs/>
+      <w:i/>
       <w:sz w:val="26"/>
       <w:szCs w:val="26"/>
     </w:rPr>
@@ -5062,7 +5953,6 @@
     <w:basedOn w:val="Heading1"/>
     <w:next w:val="Normal"/>
     <w:uiPriority w:val="39"/>
-    <w:semiHidden/>
     <w:unhideWhenUsed/>
     <w:qFormat/>
     <w:rsid w:val="004D3E36"/>
@@ -5133,6 +6023,42 @@
       <w:rFonts w:asciiTheme="minorHAnsi" w:eastAsiaTheme="minorEastAsia" w:hAnsiTheme="minorHAnsi"/>
       <w:sz w:val="22"/>
       <w:lang w:eastAsia="ja-JP"/>
+    </w:rPr>
+  </w:style>
+  <w:style w:type="paragraph" w:styleId="Subtitle">
+    <w:name w:val="Subtitle"/>
+    <w:basedOn w:val="Normal"/>
+    <w:next w:val="Normal"/>
+    <w:link w:val="SubtitleChar"/>
+    <w:uiPriority w:val="11"/>
+    <w:qFormat/>
+    <w:rsid w:val="00372936"/>
+    <w:pPr>
+      <w:spacing w:after="0"/>
+    </w:pPr>
+    <w:rPr>
+      <w:rFonts w:asciiTheme="majorHAnsi" w:eastAsiaTheme="majorEastAsia" w:hAnsiTheme="majorHAnsi" w:cstheme="majorBidi"/>
+      <w:i/>
+      <w:iCs/>
+      <w:color w:val="4F81BD" w:themeColor="accent1"/>
+      <w:spacing w:val="15"/>
+      <w:szCs w:val="24"/>
+    </w:rPr>
+  </w:style>
+  <w:style w:type="character" w:customStyle="1" w:styleId="SubtitleChar">
+    <w:name w:val="Subtitle Char"/>
+    <w:basedOn w:val="DefaultParagraphFont"/>
+    <w:link w:val="Subtitle"/>
+    <w:uiPriority w:val="11"/>
+    <w:rsid w:val="00372936"/>
+    <w:rPr>
+      <w:rFonts w:asciiTheme="majorHAnsi" w:eastAsiaTheme="majorEastAsia" w:hAnsiTheme="majorHAnsi" w:cstheme="majorBidi"/>
+      <w:i/>
+      <w:iCs/>
+      <w:color w:val="4F81BD" w:themeColor="accent1"/>
+      <w:spacing w:val="15"/>
+      <w:sz w:val="24"/>
+      <w:szCs w:val="24"/>
     </w:rPr>
   </w:style>
 </w:styles>

</xml_diff>